<commit_message>
admin page logic implement
</commit_message>
<xml_diff>
--- a/src/templates/cancelVenue.docx
+++ b/src/templates/cancelVenue.docx
@@ -20,20 +20,22 @@
       <w:pPr>
         <w:bidi w:val="0"/>
       </w:pPr>
+      <w:bookmarkStart w:id="0" w:name="_GoBack"/>
+      <w:bookmarkEnd w:id="0"/>
     </w:p>
     <w:p>
       <w:pPr>
         <w:spacing w:before="63" w:line="183" w:lineRule="auto"/>
         <w:ind w:left="46"/>
         <w:rPr>
-          <w:rFonts w:hint="default" w:eastAsia="Arial" w:cs="Arial" w:asciiTheme="majorAscii" w:hAnsiTheme="majorAscii"/>
+          <w:rFonts w:ascii="Arial" w:hAnsi="Arial" w:eastAsia="Arial" w:cs="Arial"/>
           <w:sz w:val="22"/>
           <w:szCs w:val="22"/>
         </w:rPr>
       </w:pPr>
       <w:r>
         <w:rPr>
-          <w:rFonts w:hint="default" w:eastAsia="Arial" w:cs="Arial" w:asciiTheme="majorAscii" w:hAnsiTheme="majorAscii"/>
+          <w:rFonts w:ascii="Arial" w:hAnsi="Arial" w:eastAsia="Arial" w:cs="Arial"/>
           <w:b/>
           <w:bCs/>
           <w:spacing w:val="-5"/>
@@ -44,7 +46,7 @@
       </w:r>
       <w:r>
         <w:rPr>
-          <w:rFonts w:hint="default" w:eastAsia="Arial" w:cs="Arial" w:asciiTheme="majorAscii" w:hAnsiTheme="majorAscii"/>
+          <w:rFonts w:ascii="Arial" w:hAnsi="Arial" w:eastAsia="Arial" w:cs="Arial"/>
           <w:b/>
           <w:bCs/>
           <w:spacing w:val="-14"/>
@@ -55,7 +57,7 @@
       </w:r>
       <w:r>
         <w:rPr>
-          <w:rFonts w:hint="default" w:eastAsia="Arial" w:cs="Arial" w:asciiTheme="majorAscii" w:hAnsiTheme="majorAscii"/>
+          <w:rFonts w:ascii="Arial" w:hAnsi="Arial" w:eastAsia="Arial" w:cs="Arial"/>
           <w:b/>
           <w:bCs/>
           <w:color w:val="EE0000"/>
@@ -67,7 +69,7 @@
       </w:r>
       <w:r>
         <w:rPr>
-          <w:rFonts w:hint="default" w:eastAsia="Arial" w:cs="Arial" w:asciiTheme="majorAscii" w:hAnsiTheme="majorAscii"/>
+          <w:rFonts w:ascii="Arial" w:hAnsi="Arial" w:eastAsia="Arial" w:cs="Arial"/>
           <w:b/>
           <w:bCs/>
           <w:spacing w:val="-5"/>
@@ -81,7 +83,7 @@
       <w:pPr>
         <w:spacing w:line="292" w:lineRule="auto"/>
         <w:rPr>
-          <w:rFonts w:hint="default" w:asciiTheme="majorAscii" w:hAnsiTheme="majorAscii"/>
+          <w:rFonts w:ascii="Arial"/>
           <w:sz w:val="21"/>
         </w:rPr>
       </w:pPr>
@@ -91,14 +93,14 @@
         <w:spacing w:before="63" w:line="183" w:lineRule="auto"/>
         <w:ind w:left="39"/>
         <w:rPr>
-          <w:rFonts w:hint="default" w:eastAsia="Arial" w:cs="Arial" w:asciiTheme="majorAscii" w:hAnsiTheme="majorAscii"/>
+          <w:rFonts w:ascii="Arial" w:hAnsi="Arial" w:eastAsia="Arial" w:cs="Arial"/>
           <w:sz w:val="22"/>
           <w:szCs w:val="22"/>
         </w:rPr>
       </w:pPr>
       <w:r>
         <w:rPr>
-          <w:rFonts w:hint="default" w:eastAsia="Arial" w:cs="Arial" w:asciiTheme="majorAscii" w:hAnsiTheme="majorAscii"/>
+          <w:rFonts w:ascii="Arial" w:hAnsi="Arial" w:eastAsia="Arial" w:cs="Arial"/>
           <w:b/>
           <w:bCs/>
           <w:spacing w:val="-1"/>
@@ -109,7 +111,7 @@
       </w:r>
       <w:r>
         <w:rPr>
-          <w:rFonts w:hint="default" w:eastAsia="Arial" w:cs="Arial" w:asciiTheme="majorAscii" w:hAnsiTheme="majorAscii"/>
+          <w:rFonts w:ascii="Arial" w:hAnsi="Arial" w:eastAsia="Arial" w:cs="Arial"/>
           <w:b/>
           <w:bCs/>
           <w:spacing w:val="1"/>
@@ -120,7 +122,7 @@
       </w:r>
       <w:r>
         <w:rPr>
-          <w:rFonts w:hint="default" w:eastAsia="Arial" w:cs="Arial" w:asciiTheme="majorAscii" w:hAnsiTheme="majorAscii"/>
+          <w:rFonts w:ascii="Arial" w:hAnsi="Arial" w:eastAsia="Arial" w:cs="Arial"/>
           <w:b/>
           <w:bCs/>
           <w:color w:val="EE0000"/>
@@ -136,52 +138,36 @@
         <w:pStyle w:val="5"/>
         <w:spacing w:before="298" w:line="267" w:lineRule="auto"/>
         <w:ind w:left="28" w:right="621"/>
-        <w:rPr>
-          <w:rFonts w:hint="default" w:asciiTheme="majorAscii" w:hAnsiTheme="majorAscii"/>
-        </w:rPr>
-      </w:pPr>
-      <w:r>
-        <w:rPr>
-          <w:rFonts w:hint="default" w:asciiTheme="majorAscii" w:hAnsiTheme="majorAscii"/>
-        </w:rPr>
+      </w:pPr>
+      <w:r>
         <w:t>Venue</w:t>
       </w:r>
       <w:r>
         <w:rPr>
-          <w:rFonts w:hint="default" w:asciiTheme="majorAscii" w:hAnsiTheme="majorAscii"/>
           <w:spacing w:val="9"/>
         </w:rPr>
         <w:t xml:space="preserve"> </w:t>
       </w:r>
       <w:r>
-        <w:rPr>
-          <w:rFonts w:hint="default" w:asciiTheme="majorAscii" w:hAnsiTheme="majorAscii"/>
-        </w:rPr>
         <w:t>Cancellation</w:t>
       </w:r>
       <w:r>
         <w:rPr>
-          <w:rFonts w:hint="default" w:asciiTheme="majorAscii" w:hAnsiTheme="majorAscii"/>
           <w:spacing w:val="9"/>
         </w:rPr>
         <w:t xml:space="preserve"> </w:t>
       </w:r>
       <w:r>
-        <w:rPr>
-          <w:rFonts w:hint="default" w:asciiTheme="majorAscii" w:hAnsiTheme="majorAscii"/>
-        </w:rPr>
         <w:t>for</w:t>
       </w:r>
       <w:r>
         <w:rPr>
-          <w:rFonts w:hint="default" w:asciiTheme="majorAscii" w:hAnsiTheme="majorAscii"/>
           <w:spacing w:val="9"/>
         </w:rPr>
         <w:t xml:space="preserve"> </w:t>
       </w:r>
       <w:r>
         <w:rPr>
-          <w:rFonts w:hint="default" w:asciiTheme="majorAscii" w:hAnsiTheme="majorAscii"/>
           <w:color w:val="EE0000"/>
           <w:spacing w:val="9"/>
         </w:rPr>
@@ -189,14 +175,12 @@
       </w:r>
       <w:r>
         <w:rPr>
-          <w:rFonts w:hint="default" w:asciiTheme="majorAscii" w:hAnsiTheme="majorAscii"/>
           <w:color w:val="EE0000"/>
         </w:rPr>
         <w:t>Event</w:t>
       </w:r>
       <w:r>
         <w:rPr>
-          <w:rFonts w:hint="default" w:asciiTheme="majorAscii" w:hAnsiTheme="majorAscii"/>
           <w:color w:val="EE0000"/>
           <w:spacing w:val="9"/>
         </w:rPr>
@@ -204,48 +188,38 @@
       </w:r>
       <w:r>
         <w:rPr>
-          <w:rFonts w:hint="default" w:asciiTheme="majorAscii" w:hAnsiTheme="majorAscii"/>
           <w:color w:val="EE0000"/>
         </w:rPr>
         <w:t>Type</w:t>
       </w:r>
       <w:r>
         <w:rPr>
-          <w:rFonts w:hint="default" w:asciiTheme="majorAscii" w:hAnsiTheme="majorAscii"/>
           <w:color w:val="EE0000"/>
           <w:spacing w:val="9"/>
         </w:rPr>
         <w:t xml:space="preserve">}} </w:t>
       </w:r>
       <w:r>
-        <w:rPr>
-          <w:rFonts w:hint="default" w:asciiTheme="majorAscii" w:hAnsiTheme="majorAscii"/>
-        </w:rPr>
         <w:t>of</w:t>
       </w:r>
       <w:r>
         <w:rPr>
-          <w:rFonts w:hint="default" w:asciiTheme="majorAscii" w:hAnsiTheme="majorAscii"/>
           <w:spacing w:val="9"/>
         </w:rPr>
         <w:t xml:space="preserve"> </w:t>
       </w:r>
       <w:r>
-        <w:rPr>
-          <w:rFonts w:hint="default" w:asciiTheme="majorAscii" w:hAnsiTheme="majorAscii"/>
-        </w:rPr>
         <w:t>Claimant</w:t>
       </w:r>
       <w:r>
         <w:rPr>
-          <w:rFonts w:hint="default" w:asciiTheme="majorAscii" w:hAnsiTheme="majorAscii"/>
           <w:spacing w:val="9"/>
         </w:rPr>
         <w:t xml:space="preserve"> – </w:t>
       </w:r>
       <w:r>
         <w:rPr>
-          <w:rFonts w:hint="default" w:eastAsia="Arial" w:cs="Arial" w:asciiTheme="majorAscii" w:hAnsiTheme="majorAscii"/>
+          <w:rFonts w:ascii="Arial" w:hAnsi="Arial" w:eastAsia="Arial" w:cs="Arial"/>
           <w:b/>
           <w:bCs/>
           <w:color w:val="EE0000"/>
@@ -255,7 +229,7 @@
       </w:r>
       <w:r>
         <w:rPr>
-          <w:rFonts w:hint="default" w:eastAsia="Arial" w:cs="Arial" w:asciiTheme="majorAscii" w:hAnsiTheme="majorAscii"/>
+          <w:rFonts w:ascii="Arial" w:hAnsi="Arial" w:eastAsia="Arial" w:cs="Arial"/>
           <w:b/>
           <w:bCs/>
           <w:color w:val="EE0000"/>
@@ -264,7 +238,7 @@
       </w:r>
       <w:r>
         <w:rPr>
-          <w:rFonts w:hint="default" w:eastAsia="Arial" w:cs="Arial" w:asciiTheme="majorAscii" w:hAnsiTheme="majorAscii"/>
+          <w:rFonts w:ascii="Arial" w:hAnsi="Arial" w:eastAsia="Arial" w:cs="Arial"/>
           <w:b/>
           <w:bCs/>
           <w:color w:val="EE0000"/>
@@ -274,7 +248,7 @@
       </w:r>
       <w:r>
         <w:rPr>
-          <w:rFonts w:hint="default" w:eastAsia="Arial" w:cs="Arial" w:asciiTheme="majorAscii" w:hAnsiTheme="majorAscii"/>
+          <w:rFonts w:ascii="Arial" w:hAnsi="Arial" w:eastAsia="Arial" w:cs="Arial"/>
           <w:b/>
           <w:bCs/>
           <w:color w:val="EE0000"/>
@@ -283,7 +257,7 @@
       </w:r>
       <w:r>
         <w:rPr>
-          <w:rFonts w:hint="default" w:eastAsia="Arial" w:cs="Arial" w:asciiTheme="majorAscii" w:hAnsiTheme="majorAscii"/>
+          <w:rFonts w:ascii="Arial" w:hAnsi="Arial" w:eastAsia="Arial" w:cs="Arial"/>
           <w:b/>
           <w:bCs/>
           <w:color w:val="EE0000"/>
@@ -293,40 +267,30 @@
       </w:r>
       <w:r>
         <w:rPr>
-          <w:rFonts w:hint="default" w:asciiTheme="majorAscii" w:hAnsiTheme="majorAscii"/>
           <w:spacing w:val="9"/>
         </w:rPr>
         <w:t xml:space="preserve">, </w:t>
       </w:r>
       <w:r>
-        <w:rPr>
-          <w:rFonts w:hint="default" w:asciiTheme="majorAscii" w:hAnsiTheme="majorAscii"/>
-        </w:rPr>
         <w:t>Scheduled</w:t>
       </w:r>
       <w:r>
         <w:rPr>
-          <w:rFonts w:hint="default" w:asciiTheme="majorAscii" w:hAnsiTheme="majorAscii"/>
           <w:spacing w:val="9"/>
         </w:rPr>
         <w:t xml:space="preserve"> </w:t>
       </w:r>
       <w:r>
-        <w:rPr>
-          <w:rFonts w:hint="default" w:asciiTheme="majorAscii" w:hAnsiTheme="majorAscii"/>
-        </w:rPr>
         <w:t>on</w:t>
       </w:r>
       <w:r>
         <w:rPr>
-          <w:rFonts w:hint="default" w:asciiTheme="majorAscii" w:hAnsiTheme="majorAscii"/>
           <w:spacing w:val="17"/>
         </w:rPr>
         <w:t xml:space="preserve"> </w:t>
       </w:r>
       <w:r>
         <w:rPr>
-          <w:rFonts w:hint="default" w:asciiTheme="majorAscii" w:hAnsiTheme="majorAscii"/>
           <w:color w:val="EE0000"/>
           <w:spacing w:val="-2"/>
         </w:rPr>
@@ -334,14 +298,12 @@
       </w:r>
       <w:r>
         <w:rPr>
-          <w:rFonts w:hint="default" w:asciiTheme="majorAscii" w:hAnsiTheme="majorAscii"/>
           <w:spacing w:val="-2"/>
         </w:rPr>
         <w:t xml:space="preserve">, at </w:t>
       </w:r>
       <w:r>
         <w:rPr>
-          <w:rFonts w:hint="default" w:asciiTheme="majorAscii" w:hAnsiTheme="majorAscii"/>
           <w:color w:val="EE0000"/>
           <w:spacing w:val="-2"/>
         </w:rPr>
@@ -349,7 +311,6 @@
       </w:r>
       <w:r>
         <w:rPr>
-          <w:rFonts w:hint="default" w:asciiTheme="majorAscii" w:hAnsiTheme="majorAscii"/>
           <w:color w:val="EE0000"/>
           <w:spacing w:val="-3"/>
         </w:rPr>
@@ -360,17 +321,13 @@
       <w:pPr>
         <w:spacing w:line="274" w:lineRule="auto"/>
         <w:rPr>
-          <w:rFonts w:hint="default" w:asciiTheme="majorAscii" w:hAnsiTheme="majorAscii"/>
+          <w:rFonts w:ascii="Arial"/>
           <w:sz w:val="21"/>
         </w:rPr>
       </w:pPr>
       <w:r>
-        <w:rPr>
-          <w:rFonts w:hint="default" w:asciiTheme="majorAscii" w:hAnsiTheme="majorAscii"/>
-        </w:rPr>
         <w:pict>
           <v:shape id="_x0000_s1026" o:spid="_x0000_s1026" style="position:absolute;left:0pt;margin-left:0pt;margin-top:16.25pt;height:0.75pt;width:427.5pt;z-index:-251657216;mso-width-relative:page;mso-height-relative:page;" fillcolor="#000000" filled="t" stroked="f" coordsize="8550,15" path="m0,14l8549,14,8549,0,0,0,0,14xe">
-            <v:path/>
             <v:fill on="t" focussize="0,0"/>
             <v:stroke on="f"/>
             <v:imagedata o:title=""/>
@@ -385,12 +342,12 @@
         <w:spacing w:before="63" w:line="260" w:lineRule="auto"/>
         <w:ind w:left="28" w:right="598"/>
         <w:rPr>
-          <w:rFonts w:hint="default" w:eastAsia="Arial" w:cs="Arial" w:asciiTheme="majorAscii" w:hAnsiTheme="majorAscii"/>
-        </w:rPr>
-      </w:pPr>
-      <w:r>
-        <w:rPr>
-          <w:rFonts w:hint="default" w:eastAsia="Arial" w:cs="Arial" w:asciiTheme="majorAscii" w:hAnsiTheme="majorAscii"/>
+          <w:rFonts w:ascii="Arial" w:hAnsi="Arial" w:eastAsia="Arial" w:cs="Arial"/>
+        </w:rPr>
+      </w:pPr>
+      <w:r>
+        <w:rPr>
+          <w:rFonts w:ascii="Arial" w:hAnsi="Arial" w:eastAsia="Arial" w:cs="Arial"/>
           <w:b/>
           <w:bCs/>
           <w:color w:val="EE0000"/>
@@ -400,7 +357,7 @@
       </w:r>
       <w:r>
         <w:rPr>
-          <w:rFonts w:hint="default" w:eastAsia="Arial" w:cs="Arial" w:asciiTheme="majorAscii" w:hAnsiTheme="majorAscii"/>
+          <w:rFonts w:ascii="Arial" w:hAnsi="Arial" w:eastAsia="Arial" w:cs="Arial"/>
           <w:b/>
           <w:bCs/>
           <w:spacing w:val="-4"/>
@@ -409,7 +366,7 @@
       </w:r>
       <w:r>
         <w:rPr>
-          <w:rFonts w:hint="default" w:eastAsia="Arial" w:cs="Arial" w:asciiTheme="majorAscii" w:hAnsiTheme="majorAscii"/>
+          <w:rFonts w:ascii="Arial" w:hAnsi="Arial" w:eastAsia="Arial" w:cs="Arial"/>
           <w:b/>
           <w:bCs/>
           <w:color w:val="EE0000"/>
@@ -419,21 +376,19 @@
       </w:r>
       <w:r>
         <w:rPr>
-          <w:rFonts w:hint="default" w:asciiTheme="majorAscii" w:hAnsiTheme="majorAscii"/>
           <w:spacing w:val="-4"/>
         </w:rPr>
         <w:t>:</w:t>
       </w:r>
       <w:r>
         <w:rPr>
-          <w:rFonts w:hint="default" w:asciiTheme="majorAscii" w:hAnsiTheme="majorAscii"/>
           <w:spacing w:val="11"/>
         </w:rPr>
         <w:t xml:space="preserve"> </w:t>
       </w:r>
       <w:r>
         <w:rPr>
-          <w:rFonts w:hint="default" w:eastAsia="Arial" w:cs="Arial" w:asciiTheme="majorAscii" w:hAnsiTheme="majorAscii"/>
+          <w:rFonts w:ascii="Arial" w:hAnsi="Arial" w:eastAsia="Arial" w:cs="Arial"/>
           <w:b/>
           <w:bCs/>
           <w:spacing w:val="-4"/>
@@ -442,21 +397,19 @@
       </w:r>
       <w:r>
         <w:rPr>
-          <w:rFonts w:hint="default" w:asciiTheme="majorAscii" w:hAnsiTheme="majorAscii"/>
           <w:spacing w:val="-4"/>
         </w:rPr>
         <w:t>call</w:t>
       </w:r>
       <w:r>
         <w:rPr>
-          <w:rFonts w:hint="default" w:asciiTheme="majorAscii" w:hAnsiTheme="majorAscii"/>
           <w:spacing w:val="-5"/>
         </w:rPr>
         <w:t xml:space="preserve">ed </w:t>
       </w:r>
       <w:r>
         <w:rPr>
-          <w:rFonts w:hint="default" w:eastAsia="Arial" w:cs="Arial" w:asciiTheme="majorAscii" w:hAnsiTheme="majorAscii"/>
+          <w:rFonts w:ascii="Arial" w:hAnsi="Arial" w:eastAsia="Arial" w:cs="Arial"/>
           <w:b/>
           <w:bCs/>
           <w:spacing w:val="-5"/>
@@ -465,15 +418,15 @@
       </w:r>
       <w:r>
         <w:rPr>
-          <w:rFonts w:hint="default" w:eastAsia="Arial" w:cs="Arial" w:asciiTheme="majorAscii" w:hAnsiTheme="majorAscii"/>
-          <w:b/>
-          <w:bCs/>
-        </w:rPr>
-        <w:t xml:space="preserve"> </w:t>
-      </w:r>
-      <w:r>
-        <w:rPr>
-          <w:rFonts w:hint="default" w:eastAsia="Arial" w:cs="Arial" w:asciiTheme="majorAscii" w:hAnsiTheme="majorAscii"/>
+          <w:rFonts w:ascii="Arial" w:hAnsi="Arial" w:eastAsia="Arial" w:cs="Arial"/>
+          <w:b/>
+          <w:bCs/>
+        </w:rPr>
+        <w:t xml:space="preserve"> </w:t>
+      </w:r>
+      <w:r>
+        <w:rPr>
+          <w:rFonts w:ascii="Arial" w:hAnsi="Arial" w:eastAsia="Arial" w:cs="Arial"/>
           <w:b/>
           <w:bCs/>
           <w:color w:val="EE0000"/>
@@ -481,21 +434,17 @@
         <w:t xml:space="preserve">{{Venue_Name}} </w:t>
       </w:r>
       <w:r>
-        <w:rPr>
-          <w:rFonts w:hint="default" w:asciiTheme="majorAscii" w:hAnsiTheme="majorAscii"/>
-        </w:rPr>
         <w:t>recepti</w:t>
       </w:r>
       <w:r>
         <w:rPr>
-          <w:rFonts w:hint="default" w:asciiTheme="majorAscii" w:hAnsiTheme="majorAscii"/>
           <w:spacing w:val="-1"/>
         </w:rPr>
         <w:t xml:space="preserve">on desk </w:t>
       </w:r>
       <w:r>
         <w:rPr>
-          <w:rFonts w:hint="default" w:eastAsia="Arial" w:cs="Arial" w:asciiTheme="majorAscii" w:hAnsiTheme="majorAscii"/>
+          <w:rFonts w:ascii="Arial" w:hAnsi="Arial" w:eastAsia="Arial" w:cs="Arial"/>
           <w:b/>
           <w:bCs/>
           <w:spacing w:val="-1"/>
@@ -504,7 +453,7 @@
       </w:r>
       <w:r>
         <w:rPr>
-          <w:rFonts w:hint="default" w:eastAsia="Arial" w:cs="Arial" w:asciiTheme="majorAscii" w:hAnsiTheme="majorAscii"/>
+          <w:rFonts w:ascii="Arial" w:hAnsi="Arial" w:eastAsia="Arial" w:cs="Arial"/>
           <w:b/>
           <w:bCs/>
           <w:color w:val="EE0000"/>
@@ -514,7 +463,7 @@
       </w:r>
       <w:r>
         <w:rPr>
-          <w:rFonts w:hint="default" w:eastAsia="Arial" w:cs="Arial" w:asciiTheme="majorAscii" w:hAnsiTheme="majorAscii"/>
+          <w:rFonts w:ascii="Arial" w:hAnsi="Arial" w:eastAsia="Arial" w:cs="Arial"/>
           <w:b/>
           <w:bCs/>
           <w:color w:val="EE0000"/>
@@ -524,7 +473,7 @@
       </w:r>
       <w:r>
         <w:rPr>
-          <w:rFonts w:hint="default" w:eastAsia="Arial" w:cs="Arial" w:asciiTheme="majorAscii" w:hAnsiTheme="majorAscii"/>
+          <w:rFonts w:ascii="Arial" w:hAnsi="Arial" w:eastAsia="Arial" w:cs="Arial"/>
           <w:b/>
           <w:bCs/>
           <w:color w:val="EE0000"/>
@@ -534,7 +483,7 @@
       </w:r>
       <w:r>
         <w:rPr>
-          <w:rFonts w:hint="default" w:eastAsia="Arial" w:cs="Arial" w:asciiTheme="majorAscii" w:hAnsiTheme="majorAscii"/>
+          <w:rFonts w:ascii="Arial" w:hAnsi="Arial" w:eastAsia="Arial" w:cs="Arial"/>
           <w:b/>
           <w:bCs/>
           <w:spacing w:val="-1"/>
@@ -543,7 +492,7 @@
       </w:r>
       <w:r>
         <w:rPr>
-          <w:rFonts w:hint="default" w:eastAsia="Arial" w:cs="Arial" w:asciiTheme="majorAscii" w:hAnsiTheme="majorAscii"/>
+          <w:rFonts w:ascii="Arial" w:hAnsi="Arial" w:eastAsia="Arial" w:cs="Arial"/>
           <w:b/>
           <w:bCs/>
           <w:spacing w:val="-11"/>
@@ -552,14 +501,13 @@
       </w:r>
       <w:r>
         <w:rPr>
-          <w:rFonts w:hint="default" w:asciiTheme="majorAscii" w:hAnsiTheme="majorAscii"/>
           <w:spacing w:val="-1"/>
         </w:rPr>
         <w:t xml:space="preserve">to </w:t>
       </w:r>
       <w:r>
         <w:rPr>
-          <w:rFonts w:hint="default" w:eastAsia="Arial" w:cs="Arial" w:asciiTheme="majorAscii" w:hAnsiTheme="majorAscii"/>
+          <w:rFonts w:ascii="Arial" w:hAnsi="Arial" w:eastAsia="Arial" w:cs="Arial"/>
           <w:b/>
           <w:bCs/>
           <w:spacing w:val="-1"/>
@@ -568,7 +516,7 @@
       </w:r>
       <w:r>
         <w:rPr>
-          <w:rFonts w:hint="default" w:eastAsia="Arial" w:cs="Arial" w:asciiTheme="majorAscii" w:hAnsiTheme="majorAscii"/>
+          <w:rFonts w:ascii="Arial" w:hAnsi="Arial" w:eastAsia="Arial" w:cs="Arial"/>
           <w:b/>
           <w:bCs/>
           <w:spacing w:val="-12"/>
@@ -577,7 +525,7 @@
       </w:r>
       <w:r>
         <w:rPr>
-          <w:rFonts w:hint="default" w:eastAsia="Arial" w:cs="Arial" w:asciiTheme="majorAscii" w:hAnsiTheme="majorAscii"/>
+          <w:rFonts w:ascii="Arial" w:hAnsi="Arial" w:eastAsia="Arial" w:cs="Arial"/>
           <w:b/>
           <w:bCs/>
           <w:spacing w:val="-1"/>
@@ -586,15 +534,15 @@
       </w:r>
       <w:r>
         <w:rPr>
-          <w:rFonts w:hint="default" w:eastAsia="Arial" w:cs="Arial" w:asciiTheme="majorAscii" w:hAnsiTheme="majorAscii"/>
-          <w:b/>
-          <w:bCs/>
-        </w:rPr>
-        <w:t xml:space="preserve"> </w:t>
-      </w:r>
-      <w:r>
-        <w:rPr>
-          <w:rFonts w:hint="default" w:eastAsia="Arial" w:cs="Arial" w:asciiTheme="majorAscii" w:hAnsiTheme="majorAscii"/>
+          <w:rFonts w:ascii="Arial" w:hAnsi="Arial" w:eastAsia="Arial" w:cs="Arial"/>
+          <w:b/>
+          <w:bCs/>
+        </w:rPr>
+        <w:t xml:space="preserve"> </w:t>
+      </w:r>
+      <w:r>
+        <w:rPr>
+          <w:rFonts w:ascii="Arial" w:hAnsi="Arial" w:eastAsia="Arial" w:cs="Arial"/>
           <w:b/>
           <w:bCs/>
           <w:spacing w:val="-1"/>
@@ -603,14 +551,13 @@
       </w:r>
       <w:r>
         <w:rPr>
-          <w:rFonts w:hint="default" w:asciiTheme="majorAscii" w:hAnsiTheme="majorAscii"/>
           <w:spacing w:val="-1"/>
         </w:rPr>
         <w:t xml:space="preserve">at </w:t>
       </w:r>
       <w:r>
         <w:rPr>
-          <w:rFonts w:hint="default" w:eastAsia="Arial" w:cs="Arial" w:asciiTheme="majorAscii" w:hAnsiTheme="majorAscii"/>
+          <w:rFonts w:ascii="Arial" w:hAnsi="Arial" w:eastAsia="Arial" w:cs="Arial"/>
           <w:b/>
           <w:bCs/>
           <w:spacing w:val="-1"/>
@@ -619,7 +566,7 @@
       </w:r>
       <w:r>
         <w:rPr>
-          <w:rFonts w:hint="default" w:eastAsia="Arial" w:cs="Arial" w:asciiTheme="majorAscii" w:hAnsiTheme="majorAscii"/>
+          <w:rFonts w:ascii="Arial" w:hAnsi="Arial" w:eastAsia="Arial" w:cs="Arial"/>
           <w:b/>
           <w:bCs/>
           <w:spacing w:val="-18"/>
@@ -628,7 +575,7 @@
       </w:r>
       <w:r>
         <w:rPr>
-          <w:rFonts w:hint="default" w:eastAsia="Arial" w:cs="Arial" w:asciiTheme="majorAscii" w:hAnsiTheme="majorAscii"/>
+          <w:rFonts w:ascii="Arial" w:hAnsi="Arial" w:eastAsia="Arial" w:cs="Arial"/>
           <w:b/>
           <w:bCs/>
           <w:color w:val="EE0000"/>
@@ -638,21 +585,19 @@
       </w:r>
       <w:r>
         <w:rPr>
-          <w:rFonts w:hint="default" w:asciiTheme="majorAscii" w:hAnsiTheme="majorAscii"/>
           <w:spacing w:val="-1"/>
         </w:rPr>
         <w:t>, for th</w:t>
       </w:r>
       <w:r>
         <w:rPr>
-          <w:rFonts w:hint="default" w:asciiTheme="majorAscii" w:hAnsiTheme="majorAscii"/>
           <w:spacing w:val="-2"/>
         </w:rPr>
         <w:t xml:space="preserve">e </w:t>
       </w:r>
       <w:r>
         <w:rPr>
-          <w:rFonts w:hint="default" w:eastAsia="Arial" w:cs="Arial" w:asciiTheme="majorAscii" w:hAnsiTheme="majorAscii"/>
+          <w:rFonts w:ascii="Arial" w:hAnsi="Arial" w:eastAsia="Arial" w:cs="Arial"/>
           <w:b/>
           <w:bCs/>
           <w:color w:val="EE0000"/>
@@ -662,14 +607,13 @@
       </w:r>
       <w:r>
         <w:rPr>
-          <w:rFonts w:hint="default" w:asciiTheme="majorAscii" w:hAnsiTheme="majorAscii"/>
           <w:spacing w:val="-2"/>
         </w:rPr>
         <w:t xml:space="preserve">of </w:t>
       </w:r>
       <w:r>
         <w:rPr>
-          <w:rFonts w:hint="default" w:eastAsia="Arial" w:cs="Arial" w:asciiTheme="majorAscii" w:hAnsiTheme="majorAscii"/>
+          <w:rFonts w:ascii="Arial" w:hAnsi="Arial" w:eastAsia="Arial" w:cs="Arial"/>
           <w:b/>
           <w:bCs/>
           <w:spacing w:val="-2"/>
@@ -678,7 +622,7 @@
       </w:r>
       <w:r>
         <w:rPr>
-          <w:rFonts w:hint="default" w:eastAsia="Arial" w:cs="Arial" w:asciiTheme="majorAscii" w:hAnsiTheme="majorAscii"/>
+          <w:rFonts w:ascii="Arial" w:hAnsi="Arial" w:eastAsia="Arial" w:cs="Arial"/>
           <w:b/>
           <w:bCs/>
           <w:spacing w:val="-14"/>
@@ -687,7 +631,7 @@
       </w:r>
       <w:r>
         <w:rPr>
-          <w:rFonts w:hint="default" w:eastAsia="Arial" w:cs="Arial" w:asciiTheme="majorAscii" w:hAnsiTheme="majorAscii"/>
+          <w:rFonts w:ascii="Arial" w:hAnsi="Arial" w:eastAsia="Arial" w:cs="Arial"/>
           <w:b/>
           <w:bCs/>
           <w:spacing w:val="-2"/>
@@ -700,13 +644,10 @@
         <w:pStyle w:val="5"/>
         <w:spacing w:before="1" w:line="261" w:lineRule="auto"/>
         <w:ind w:left="28" w:right="1366"/>
-        <w:rPr>
-          <w:rFonts w:hint="default" w:asciiTheme="majorAscii" w:hAnsiTheme="majorAscii"/>
-        </w:rPr>
-      </w:pPr>
-      <w:r>
-        <w:rPr>
-          <w:rFonts w:hint="default" w:eastAsia="Arial" w:cs="Arial" w:asciiTheme="majorAscii" w:hAnsiTheme="majorAscii"/>
+      </w:pPr>
+      <w:r>
+        <w:rPr>
+          <w:rFonts w:ascii="Arial" w:hAnsi="Arial" w:eastAsia="Arial" w:cs="Arial"/>
           <w:b/>
           <w:bCs/>
           <w:color w:val="EE0000"/>
@@ -716,14 +657,13 @@
       </w:r>
       <w:r>
         <w:rPr>
-          <w:rFonts w:hint="default" w:asciiTheme="majorAscii" w:hAnsiTheme="majorAscii"/>
           <w:spacing w:val="-2"/>
         </w:rPr>
         <w:t xml:space="preserve">, which is </w:t>
       </w:r>
       <w:r>
         <w:rPr>
-          <w:rFonts w:hint="default" w:eastAsia="Arial" w:cs="Arial" w:asciiTheme="majorAscii" w:hAnsiTheme="majorAscii"/>
+          <w:rFonts w:ascii="Arial" w:hAnsi="Arial" w:eastAsia="Arial" w:cs="Arial"/>
           <w:b/>
           <w:bCs/>
           <w:spacing w:val="-2"/>
@@ -732,7 +672,7 @@
       </w:r>
       <w:r>
         <w:rPr>
-          <w:rFonts w:hint="default" w:eastAsia="Arial" w:cs="Arial" w:asciiTheme="majorAscii" w:hAnsiTheme="majorAscii"/>
+          <w:rFonts w:ascii="Arial" w:hAnsi="Arial" w:eastAsia="Arial" w:cs="Arial"/>
           <w:b/>
           <w:bCs/>
           <w:spacing w:val="-11"/>
@@ -741,7 +681,7 @@
       </w:r>
       <w:r>
         <w:rPr>
-          <w:rFonts w:hint="default" w:eastAsia="Arial" w:cs="Arial" w:asciiTheme="majorAscii" w:hAnsiTheme="majorAscii"/>
+          <w:rFonts w:ascii="Arial" w:hAnsi="Arial" w:eastAsia="Arial" w:cs="Arial"/>
           <w:b/>
           <w:bCs/>
           <w:color w:val="EE0000"/>
@@ -751,7 +691,7 @@
       </w:r>
       <w:r>
         <w:rPr>
-          <w:rFonts w:hint="default" w:eastAsia="Arial" w:cs="Arial" w:asciiTheme="majorAscii" w:hAnsiTheme="majorAscii"/>
+          <w:rFonts w:ascii="Arial" w:hAnsi="Arial" w:eastAsia="Arial" w:cs="Arial"/>
           <w:b/>
           <w:bCs/>
           <w:color w:val="EE0000"/>
@@ -761,7 +701,7 @@
       </w:r>
       <w:r>
         <w:rPr>
-          <w:rFonts w:hint="default" w:eastAsia="Arial" w:cs="Arial" w:asciiTheme="majorAscii" w:hAnsiTheme="majorAscii"/>
+          <w:rFonts w:ascii="Arial" w:hAnsi="Arial" w:eastAsia="Arial" w:cs="Arial"/>
           <w:b/>
           <w:bCs/>
           <w:spacing w:val="-3"/>
@@ -770,7 +710,7 @@
       </w:r>
       <w:r>
         <w:rPr>
-          <w:rFonts w:hint="default" w:eastAsia="Arial" w:cs="Arial" w:asciiTheme="majorAscii" w:hAnsiTheme="majorAscii"/>
+          <w:rFonts w:ascii="Arial" w:hAnsi="Arial" w:eastAsia="Arial" w:cs="Arial"/>
           <w:b/>
           <w:bCs/>
           <w:spacing w:val="-14"/>
@@ -779,7 +719,7 @@
       </w:r>
       <w:r>
         <w:rPr>
-          <w:rFonts w:hint="default" w:eastAsia="Arial" w:cs="Arial" w:asciiTheme="majorAscii" w:hAnsiTheme="majorAscii"/>
+          <w:rFonts w:ascii="Arial" w:hAnsi="Arial" w:eastAsia="Arial" w:cs="Arial"/>
           <w:b/>
           <w:bCs/>
           <w:color w:val="EE0000"/>
@@ -789,16 +729,16 @@
       </w:r>
       <w:r>
         <w:rPr>
-          <w:rFonts w:hint="default" w:eastAsia="Arial" w:cs="Arial" w:asciiTheme="majorAscii" w:hAnsiTheme="majorAscii"/>
-          <w:b/>
-          <w:bCs/>
-          <w:color w:val="EE0000"/>
-        </w:rPr>
-        <w:t xml:space="preserve"> </w:t>
-      </w:r>
-      <w:r>
-        <w:rPr>
-          <w:rFonts w:hint="default" w:eastAsia="Arial" w:cs="Arial" w:asciiTheme="majorAscii" w:hAnsiTheme="majorAscii"/>
+          <w:rFonts w:ascii="Arial" w:hAnsi="Arial" w:eastAsia="Arial" w:cs="Arial"/>
+          <w:b/>
+          <w:bCs/>
+          <w:color w:val="EE0000"/>
+        </w:rPr>
+        <w:t xml:space="preserve"> </w:t>
+      </w:r>
+      <w:r>
+        <w:rPr>
+          <w:rFonts w:ascii="Arial" w:hAnsi="Arial" w:eastAsia="Arial" w:cs="Arial"/>
           <w:b/>
           <w:bCs/>
           <w:color w:val="EE0000"/>
@@ -808,7 +748,6 @@
       </w:r>
       <w:r>
         <w:rPr>
-          <w:rFonts w:hint="default" w:asciiTheme="majorAscii" w:hAnsiTheme="majorAscii"/>
           <w:spacing w:val="-4"/>
         </w:rPr>
         <w:t>.</w:t>
@@ -819,26 +758,19 @@
         <w:pStyle w:val="5"/>
         <w:spacing w:line="260" w:lineRule="auto"/>
         <w:ind w:left="39" w:right="1868" w:hanging="9"/>
-        <w:rPr>
-          <w:rFonts w:hint="default" w:asciiTheme="majorAscii" w:hAnsiTheme="majorAscii"/>
-        </w:rPr>
-      </w:pPr>
-      <w:r>
-        <w:rPr>
-          <w:rFonts w:hint="default" w:asciiTheme="majorAscii" w:hAnsiTheme="majorAscii"/>
-        </w:rPr>
+      </w:pPr>
+      <w:r>
         <w:t>The</w:t>
       </w:r>
       <w:r>
         <w:rPr>
-          <w:rFonts w:hint="default" w:asciiTheme="majorAscii" w:hAnsiTheme="majorAscii"/>
           <w:spacing w:val="5"/>
         </w:rPr>
         <w:t xml:space="preserve"> </w:t>
       </w:r>
       <w:r>
         <w:rPr>
-          <w:rFonts w:hint="default" w:eastAsia="Arial" w:cs="Arial" w:asciiTheme="majorAscii" w:hAnsiTheme="majorAscii"/>
+          <w:rFonts w:ascii="Arial" w:hAnsi="Arial" w:eastAsia="Arial" w:cs="Arial"/>
           <w:b/>
           <w:bCs/>
         </w:rPr>
@@ -846,7 +778,7 @@
       </w:r>
       <w:r>
         <w:rPr>
-          <w:rFonts w:hint="default" w:eastAsia="Arial" w:cs="Arial" w:asciiTheme="majorAscii" w:hAnsiTheme="majorAscii"/>
+          <w:rFonts w:ascii="Arial" w:hAnsi="Arial" w:eastAsia="Arial" w:cs="Arial"/>
           <w:b/>
           <w:bCs/>
           <w:spacing w:val="5"/>
@@ -855,7 +787,7 @@
       </w:r>
       <w:r>
         <w:rPr>
-          <w:rFonts w:hint="default" w:eastAsia="Arial" w:cs="Arial" w:asciiTheme="majorAscii" w:hAnsiTheme="majorAscii"/>
+          <w:rFonts w:ascii="Arial" w:hAnsi="Arial" w:eastAsia="Arial" w:cs="Arial"/>
           <w:b/>
           <w:bCs/>
         </w:rPr>
@@ -863,7 +795,7 @@
       </w:r>
       <w:r>
         <w:rPr>
-          <w:rFonts w:hint="default" w:eastAsia="Arial" w:cs="Arial" w:asciiTheme="majorAscii" w:hAnsiTheme="majorAscii"/>
+          <w:rFonts w:ascii="Arial" w:hAnsi="Arial" w:eastAsia="Arial" w:cs="Arial"/>
           <w:b/>
           <w:bCs/>
           <w:spacing w:val="-6"/>
@@ -872,7 +804,7 @@
       </w:r>
       <w:r>
         <w:rPr>
-          <w:rFonts w:hint="default" w:eastAsia="Arial" w:cs="Arial" w:asciiTheme="majorAscii" w:hAnsiTheme="majorAscii"/>
+          <w:rFonts w:ascii="Arial" w:hAnsi="Arial" w:eastAsia="Arial" w:cs="Arial"/>
           <w:b/>
           <w:bCs/>
         </w:rPr>
@@ -880,7 +812,7 @@
       </w:r>
       <w:r>
         <w:rPr>
-          <w:rFonts w:hint="default" w:eastAsia="Arial" w:cs="Arial" w:asciiTheme="majorAscii" w:hAnsiTheme="majorAscii"/>
+          <w:rFonts w:ascii="Arial" w:hAnsi="Arial" w:eastAsia="Arial" w:cs="Arial"/>
           <w:b/>
           <w:bCs/>
           <w:spacing w:val="5"/>
@@ -889,7 +821,7 @@
       </w:r>
       <w:r>
         <w:rPr>
-          <w:rFonts w:hint="default" w:eastAsia="Arial" w:cs="Arial" w:asciiTheme="majorAscii" w:hAnsiTheme="majorAscii"/>
+          <w:rFonts w:ascii="Arial" w:hAnsi="Arial" w:eastAsia="Arial" w:cs="Arial"/>
           <w:b/>
           <w:bCs/>
         </w:rPr>
@@ -897,7 +829,7 @@
       </w:r>
       <w:r>
         <w:rPr>
-          <w:rFonts w:hint="default" w:eastAsia="Arial" w:cs="Arial" w:asciiTheme="majorAscii" w:hAnsiTheme="majorAscii"/>
+          <w:rFonts w:ascii="Arial" w:hAnsi="Arial" w:eastAsia="Arial" w:cs="Arial"/>
           <w:b/>
           <w:bCs/>
           <w:spacing w:val="5"/>
@@ -905,34 +837,26 @@
         <w:t xml:space="preserve"> </w:t>
       </w:r>
       <w:r>
-        <w:rPr>
-          <w:rFonts w:hint="default" w:asciiTheme="majorAscii" w:hAnsiTheme="majorAscii"/>
-        </w:rPr>
         <w:t>of</w:t>
       </w:r>
       <w:r>
         <w:rPr>
-          <w:rFonts w:hint="default" w:asciiTheme="majorAscii" w:hAnsiTheme="majorAscii"/>
           <w:spacing w:val="5"/>
         </w:rPr>
         <w:t xml:space="preserve"> </w:t>
       </w:r>
       <w:r>
-        <w:rPr>
-          <w:rFonts w:hint="default" w:asciiTheme="majorAscii" w:hAnsiTheme="majorAscii"/>
-        </w:rPr>
         <w:t>the</w:t>
       </w:r>
       <w:r>
         <w:rPr>
-          <w:rFonts w:hint="default" w:asciiTheme="majorAscii" w:hAnsiTheme="majorAscii"/>
           <w:spacing w:val="5"/>
         </w:rPr>
         <w:t xml:space="preserve"> </w:t>
       </w:r>
       <w:r>
         <w:rPr>
-          <w:rFonts w:hint="default" w:eastAsia="Arial" w:cs="Arial" w:asciiTheme="majorAscii" w:hAnsiTheme="majorAscii"/>
+          <w:rFonts w:ascii="Arial" w:hAnsi="Arial" w:eastAsia="Arial" w:cs="Arial"/>
           <w:b/>
           <w:bCs/>
         </w:rPr>
@@ -940,7 +864,7 @@
       </w:r>
       <w:r>
         <w:rPr>
-          <w:rFonts w:hint="default" w:eastAsia="Arial" w:cs="Arial" w:asciiTheme="majorAscii" w:hAnsiTheme="majorAscii"/>
+          <w:rFonts w:ascii="Arial" w:hAnsi="Arial" w:eastAsia="Arial" w:cs="Arial"/>
           <w:b/>
           <w:bCs/>
           <w:spacing w:val="5"/>
@@ -949,7 +873,7 @@
       </w:r>
       <w:r>
         <w:rPr>
-          <w:rFonts w:hint="default" w:eastAsia="Arial" w:cs="Arial" w:asciiTheme="majorAscii" w:hAnsiTheme="majorAscii"/>
+          <w:rFonts w:ascii="Arial" w:hAnsi="Arial" w:eastAsia="Arial" w:cs="Arial"/>
           <w:b/>
           <w:bCs/>
         </w:rPr>
@@ -957,7 +881,7 @@
       </w:r>
       <w:r>
         <w:rPr>
-          <w:rFonts w:hint="default" w:eastAsia="Arial" w:cs="Arial" w:asciiTheme="majorAscii" w:hAnsiTheme="majorAscii"/>
+          <w:rFonts w:ascii="Arial" w:hAnsi="Arial" w:eastAsia="Arial" w:cs="Arial"/>
           <w:b/>
           <w:bCs/>
           <w:spacing w:val="5"/>
@@ -965,34 +889,26 @@
         <w:t xml:space="preserve"> </w:t>
       </w:r>
       <w:r>
-        <w:rPr>
-          <w:rFonts w:hint="default" w:asciiTheme="majorAscii" w:hAnsiTheme="majorAscii"/>
-        </w:rPr>
         <w:t>during</w:t>
       </w:r>
       <w:r>
         <w:rPr>
-          <w:rFonts w:hint="default" w:asciiTheme="majorAscii" w:hAnsiTheme="majorAscii"/>
           <w:spacing w:val="5"/>
         </w:rPr>
         <w:t xml:space="preserve"> </w:t>
       </w:r>
       <w:r>
-        <w:rPr>
-          <w:rFonts w:hint="default" w:asciiTheme="majorAscii" w:hAnsiTheme="majorAscii"/>
-        </w:rPr>
         <w:t xml:space="preserve">the </w:t>
       </w:r>
       <w:r>
         <w:rPr>
-          <w:rFonts w:hint="default" w:asciiTheme="majorAscii" w:hAnsiTheme="majorAscii"/>
           <w:spacing w:val="4"/>
         </w:rPr>
         <w:t>call,</w:t>
       </w:r>
       <w:r>
         <w:rPr>
-          <w:rFonts w:hint="default" w:eastAsia="Arial" w:cs="Arial" w:asciiTheme="majorAscii" w:hAnsiTheme="majorAscii"/>
+          <w:rFonts w:ascii="Arial" w:hAnsi="Arial" w:eastAsia="Arial" w:cs="Arial"/>
           <w:b/>
           <w:bCs/>
           <w:spacing w:val="4"/>
@@ -1001,7 +917,7 @@
       </w:r>
       <w:r>
         <w:rPr>
-          <w:rFonts w:hint="default" w:eastAsia="Arial" w:cs="Arial" w:asciiTheme="majorAscii" w:hAnsiTheme="majorAscii"/>
+          <w:rFonts w:ascii="Arial" w:hAnsi="Arial" w:eastAsia="Arial" w:cs="Arial"/>
           <w:b/>
           <w:bCs/>
           <w:spacing w:val="-9"/>
@@ -1010,7 +926,7 @@
       </w:r>
       <w:r>
         <w:rPr>
-          <w:rFonts w:hint="default" w:eastAsia="Arial" w:cs="Arial" w:asciiTheme="majorAscii" w:hAnsiTheme="majorAscii"/>
+          <w:rFonts w:ascii="Arial" w:hAnsi="Arial" w:eastAsia="Arial" w:cs="Arial"/>
           <w:b/>
           <w:bCs/>
           <w:spacing w:val="4"/>
@@ -1019,7 +935,7 @@
       </w:r>
       <w:r>
         <w:rPr>
-          <w:rFonts w:hint="default" w:eastAsia="Arial" w:cs="Arial" w:asciiTheme="majorAscii" w:hAnsiTheme="majorAscii"/>
+          <w:rFonts w:ascii="Arial" w:hAnsi="Arial" w:eastAsia="Arial" w:cs="Arial"/>
           <w:b/>
           <w:bCs/>
           <w:spacing w:val="-18"/>
@@ -1028,7 +944,7 @@
       </w:r>
       <w:r>
         <w:rPr>
-          <w:rFonts w:hint="default" w:eastAsia="Arial" w:cs="Arial" w:asciiTheme="majorAscii" w:hAnsiTheme="majorAscii"/>
+          <w:rFonts w:ascii="Arial" w:hAnsi="Arial" w:eastAsia="Arial" w:cs="Arial"/>
           <w:b/>
           <w:bCs/>
           <w:spacing w:val="4"/>
@@ -1037,28 +953,24 @@
       </w:r>
       <w:r>
         <w:rPr>
-          <w:rFonts w:hint="default" w:asciiTheme="majorAscii" w:hAnsiTheme="majorAscii"/>
           <w:spacing w:val="4"/>
         </w:rPr>
         <w:t>for</w:t>
       </w:r>
       <w:r>
         <w:rPr>
-          <w:rFonts w:hint="default" w:asciiTheme="majorAscii" w:hAnsiTheme="majorAscii"/>
           <w:spacing w:val="-9"/>
         </w:rPr>
         <w:t xml:space="preserve"> </w:t>
       </w:r>
       <w:r>
         <w:rPr>
-          <w:rFonts w:hint="default" w:asciiTheme="majorAscii" w:hAnsiTheme="majorAscii"/>
           <w:spacing w:val="4"/>
         </w:rPr>
         <w:t>the scheduled</w:t>
       </w:r>
       <w:r>
         <w:rPr>
-          <w:rFonts w:hint="default" w:asciiTheme="majorAscii" w:hAnsiTheme="majorAscii"/>
           <w:spacing w:val="3"/>
         </w:rPr>
         <w:t xml:space="preserve"> evaluation.</w:t>
@@ -1069,13 +981,10 @@
         <w:pStyle w:val="5"/>
         <w:spacing w:before="274" w:line="275" w:lineRule="exact"/>
         <w:ind w:left="46"/>
-        <w:rPr>
-          <w:rFonts w:hint="default" w:asciiTheme="majorAscii" w:hAnsiTheme="majorAscii"/>
-        </w:rPr>
-      </w:pPr>
-      <w:r>
-        <w:rPr>
-          <w:rFonts w:hint="default" w:eastAsia="Arial" w:cs="Arial" w:asciiTheme="majorAscii" w:hAnsiTheme="majorAscii"/>
+      </w:pPr>
+      <w:r>
+        <w:rPr>
+          <w:rFonts w:ascii="Arial" w:hAnsi="Arial" w:eastAsia="Arial" w:cs="Arial"/>
           <w:b/>
           <w:bCs/>
           <w:spacing w:val="-2"/>
@@ -1085,7 +994,7 @@
       </w:r>
       <w:r>
         <w:rPr>
-          <w:rFonts w:hint="default" w:eastAsia="Arial" w:cs="Arial" w:asciiTheme="majorAscii" w:hAnsiTheme="majorAscii"/>
+          <w:rFonts w:ascii="Arial" w:hAnsi="Arial" w:eastAsia="Arial" w:cs="Arial"/>
           <w:b/>
           <w:bCs/>
           <w:spacing w:val="1"/>
@@ -1095,7 +1004,7 @@
       </w:r>
       <w:r>
         <w:rPr>
-          <w:rFonts w:hint="default" w:eastAsia="Arial" w:cs="Arial" w:asciiTheme="majorAscii" w:hAnsiTheme="majorAscii"/>
+          <w:rFonts w:ascii="Arial" w:hAnsi="Arial" w:eastAsia="Arial" w:cs="Arial"/>
           <w:b/>
           <w:bCs/>
           <w:spacing w:val="-2"/>
@@ -1105,7 +1014,7 @@
       </w:r>
       <w:r>
         <w:rPr>
-          <w:rFonts w:hint="default" w:eastAsia="Arial" w:cs="Arial" w:asciiTheme="majorAscii" w:hAnsiTheme="majorAscii"/>
+          <w:rFonts w:ascii="Arial" w:hAnsi="Arial" w:eastAsia="Arial" w:cs="Arial"/>
           <w:b/>
           <w:bCs/>
           <w:spacing w:val="-14"/>
@@ -1115,7 +1024,7 @@
       </w:r>
       <w:r>
         <w:rPr>
-          <w:rFonts w:hint="default" w:eastAsia="Arial" w:cs="Arial" w:asciiTheme="majorAscii" w:hAnsiTheme="majorAscii"/>
+          <w:rFonts w:ascii="Arial" w:hAnsi="Arial" w:eastAsia="Arial" w:cs="Arial"/>
           <w:b/>
           <w:bCs/>
           <w:spacing w:val="-2"/>
@@ -1125,7 +1034,6 @@
       </w:r>
       <w:r>
         <w:rPr>
-          <w:rFonts w:hint="default" w:asciiTheme="majorAscii" w:hAnsiTheme="majorAscii"/>
           <w:spacing w:val="-2"/>
           <w:position w:val="3"/>
         </w:rPr>
@@ -1133,7 +1041,6 @@
       </w:r>
       <w:r>
         <w:rPr>
-          <w:rFonts w:hint="default" w:asciiTheme="majorAscii" w:hAnsiTheme="majorAscii"/>
           <w:color w:val="EE0000"/>
           <w:spacing w:val="-2"/>
           <w:position w:val="3"/>
@@ -1145,7 +1052,7 @@
       <w:pPr>
         <w:spacing w:line="269" w:lineRule="auto"/>
         <w:rPr>
-          <w:rFonts w:hint="default" w:asciiTheme="majorAscii" w:hAnsiTheme="majorAscii"/>
+          <w:rFonts w:ascii="Arial"/>
           <w:sz w:val="21"/>
         </w:rPr>
       </w:pPr>
@@ -1155,13 +1062,10 @@
         <w:pStyle w:val="5"/>
         <w:spacing w:before="64" w:line="183" w:lineRule="auto"/>
         <w:ind w:left="39"/>
-        <w:rPr>
-          <w:rFonts w:hint="default" w:asciiTheme="majorAscii" w:hAnsiTheme="majorAscii"/>
-        </w:rPr>
-      </w:pPr>
-      <w:r>
-        <w:rPr>
-          <w:rFonts w:hint="default" w:eastAsia="Arial" w:cs="Arial" w:asciiTheme="majorAscii" w:hAnsiTheme="majorAscii"/>
+      </w:pPr>
+      <w:r>
+        <w:rPr>
+          <w:rFonts w:ascii="Arial" w:hAnsi="Arial" w:eastAsia="Arial" w:cs="Arial"/>
           <w:b/>
           <w:bCs/>
           <w:spacing w:val="-6"/>
@@ -1170,14 +1074,12 @@
       </w:r>
       <w:r>
         <w:rPr>
-          <w:rFonts w:hint="default" w:asciiTheme="majorAscii" w:hAnsiTheme="majorAscii"/>
           <w:spacing w:val="-6"/>
         </w:rPr>
         <w:t xml:space="preserve">: </w:t>
       </w:r>
       <w:r>
         <w:rPr>
-          <w:rFonts w:hint="default" w:asciiTheme="majorAscii" w:hAnsiTheme="majorAscii"/>
           <w:color w:val="EE0000"/>
           <w:spacing w:val="-6"/>
         </w:rPr>
@@ -1189,13 +1091,10 @@
         <w:pStyle w:val="5"/>
         <w:spacing w:before="85" w:line="180" w:lineRule="auto"/>
         <w:ind w:left="46"/>
-        <w:rPr>
-          <w:rFonts w:hint="default" w:asciiTheme="majorAscii" w:hAnsiTheme="majorAscii"/>
-        </w:rPr>
-      </w:pPr>
-      <w:r>
-        <w:rPr>
-          <w:rFonts w:hint="default" w:eastAsia="Arial" w:cs="Arial" w:asciiTheme="majorAscii" w:hAnsiTheme="majorAscii"/>
+      </w:pPr>
+      <w:r>
+        <w:rPr>
+          <w:rFonts w:ascii="Arial" w:hAnsi="Arial" w:eastAsia="Arial" w:cs="Arial"/>
           <w:b/>
           <w:bCs/>
           <w:spacing w:val="-3"/>
@@ -1204,14 +1103,12 @@
       </w:r>
       <w:r>
         <w:rPr>
-          <w:rFonts w:hint="default" w:asciiTheme="majorAscii" w:hAnsiTheme="majorAscii"/>
           <w:spacing w:val="-3"/>
         </w:rPr>
         <w:t xml:space="preserve">: </w:t>
       </w:r>
       <w:r>
         <w:rPr>
-          <w:rFonts w:hint="default" w:asciiTheme="majorAscii" w:hAnsiTheme="majorAscii"/>
           <w:color w:val="EE0000"/>
           <w:spacing w:val="-3"/>
         </w:rPr>
@@ -1223,13 +1120,10 @@
         <w:pStyle w:val="5"/>
         <w:spacing w:before="86" w:line="181" w:lineRule="auto"/>
         <w:ind w:left="30"/>
-        <w:rPr>
-          <w:rFonts w:hint="default" w:asciiTheme="majorAscii" w:hAnsiTheme="majorAscii"/>
-        </w:rPr>
-      </w:pPr>
-      <w:r>
-        <w:rPr>
-          <w:rFonts w:hint="default" w:eastAsia="Arial" w:cs="Arial" w:asciiTheme="majorAscii" w:hAnsiTheme="majorAscii"/>
+      </w:pPr>
+      <w:r>
+        <w:rPr>
+          <w:rFonts w:ascii="Arial" w:hAnsi="Arial" w:eastAsia="Arial" w:cs="Arial"/>
           <w:b/>
           <w:bCs/>
           <w:spacing w:val="-1"/>
@@ -1238,14 +1132,12 @@
       </w:r>
       <w:r>
         <w:rPr>
-          <w:rFonts w:hint="default" w:asciiTheme="majorAscii" w:hAnsiTheme="majorAscii"/>
           <w:spacing w:val="-1"/>
         </w:rPr>
         <w:t xml:space="preserve">: </w:t>
       </w:r>
       <w:r>
         <w:rPr>
-          <w:rFonts w:hint="default" w:asciiTheme="majorAscii" w:hAnsiTheme="majorAscii"/>
           <w:color w:val="EE0000"/>
           <w:spacing w:val="-1"/>
         </w:rPr>
@@ -1253,7 +1145,6 @@
       </w:r>
       <w:r>
         <w:rPr>
-          <w:rFonts w:hint="default" w:asciiTheme="majorAscii" w:hAnsiTheme="majorAscii"/>
           <w:color w:val="EE0000"/>
           <w:spacing w:val="-2"/>
         </w:rPr>
@@ -1264,7 +1155,7 @@
       <w:pPr>
         <w:spacing w:line="292" w:lineRule="auto"/>
         <w:rPr>
-          <w:rFonts w:hint="default" w:asciiTheme="majorAscii" w:hAnsiTheme="majorAscii"/>
+          <w:rFonts w:ascii="Arial"/>
           <w:sz w:val="21"/>
         </w:rPr>
       </w:pPr>
@@ -1274,13 +1165,10 @@
         <w:pStyle w:val="5"/>
         <w:spacing w:before="63" w:line="232" w:lineRule="auto"/>
         <w:ind w:left="42" w:right="2959" w:hanging="3"/>
-        <w:rPr>
-          <w:rFonts w:hint="default" w:asciiTheme="majorAscii" w:hAnsiTheme="majorAscii"/>
-        </w:rPr>
-      </w:pPr>
-      <w:r>
-        <w:rPr>
-          <w:rFonts w:hint="default" w:eastAsia="Arial" w:cs="Arial" w:asciiTheme="majorAscii" w:hAnsiTheme="majorAscii"/>
+      </w:pPr>
+      <w:r>
+        <w:rPr>
+          <w:rFonts w:ascii="Arial" w:hAnsi="Arial" w:eastAsia="Arial" w:cs="Arial"/>
           <w:b/>
           <w:bCs/>
         </w:rPr>
@@ -1288,7 +1176,7 @@
       </w:r>
       <w:r>
         <w:rPr>
-          <w:rFonts w:hint="default" w:eastAsia="Arial" w:cs="Arial" w:asciiTheme="majorAscii" w:hAnsiTheme="majorAscii"/>
+          <w:rFonts w:ascii="Arial" w:hAnsi="Arial" w:eastAsia="Arial" w:cs="Arial"/>
           <w:b/>
           <w:bCs/>
           <w:spacing w:val="11"/>
@@ -1297,7 +1185,7 @@
       </w:r>
       <w:r>
         <w:rPr>
-          <w:rFonts w:hint="default" w:eastAsia="Arial" w:cs="Arial" w:asciiTheme="majorAscii" w:hAnsiTheme="majorAscii"/>
+          <w:rFonts w:ascii="Arial" w:hAnsi="Arial" w:eastAsia="Arial" w:cs="Arial"/>
           <w:b/>
           <w:bCs/>
         </w:rPr>
@@ -1305,7 +1193,7 @@
       </w:r>
       <w:r>
         <w:rPr>
-          <w:rFonts w:hint="default" w:eastAsia="Arial" w:cs="Arial" w:asciiTheme="majorAscii" w:hAnsiTheme="majorAscii"/>
+          <w:rFonts w:ascii="Arial" w:hAnsi="Arial" w:eastAsia="Arial" w:cs="Arial"/>
           <w:b/>
           <w:bCs/>
           <w:spacing w:val="-8"/>
@@ -1314,14 +1202,12 @@
       </w:r>
       <w:r>
         <w:rPr>
-          <w:rFonts w:hint="default" w:asciiTheme="majorAscii" w:hAnsiTheme="majorAscii"/>
           <w:spacing w:val="11"/>
         </w:rPr>
         <w:t xml:space="preserve">– </w:t>
       </w:r>
       <w:r>
         <w:rPr>
-          <w:rFonts w:hint="default" w:asciiTheme="majorAscii" w:hAnsiTheme="majorAscii"/>
           <w:color w:val="EE0000"/>
           <w:spacing w:val="11"/>
         </w:rPr>
@@ -1329,14 +1215,12 @@
       </w:r>
       <w:r>
         <w:rPr>
-          <w:rFonts w:hint="default" w:asciiTheme="majorAscii" w:hAnsiTheme="majorAscii"/>
           <w:color w:val="EE0000"/>
         </w:rPr>
         <w:t>Reception</w:t>
       </w:r>
       <w:r>
         <w:rPr>
-          <w:rFonts w:hint="default" w:asciiTheme="majorAscii" w:hAnsiTheme="majorAscii"/>
           <w:color w:val="EE0000"/>
           <w:spacing w:val="11"/>
         </w:rPr>
@@ -1344,14 +1228,12 @@
       </w:r>
       <w:r>
         <w:rPr>
-          <w:rFonts w:hint="default" w:asciiTheme="majorAscii" w:hAnsiTheme="majorAscii"/>
           <w:color w:val="EE0000"/>
         </w:rPr>
         <w:t>Person</w:t>
       </w:r>
       <w:r>
         <w:rPr>
-          <w:rFonts w:hint="default" w:asciiTheme="majorAscii" w:hAnsiTheme="majorAscii"/>
           <w:color w:val="EE0000"/>
           <w:spacing w:val="11"/>
         </w:rPr>
@@ -1359,48 +1241,37 @@
       </w:r>
       <w:r>
         <w:rPr>
-          <w:rFonts w:hint="default" w:asciiTheme="majorAscii" w:hAnsiTheme="majorAscii"/>
           <w:color w:val="EE0000"/>
         </w:rPr>
         <w:t>Name</w:t>
       </w:r>
       <w:r>
         <w:rPr>
-          <w:rFonts w:hint="default" w:asciiTheme="majorAscii" w:hAnsiTheme="majorAscii"/>
           <w:color w:val="EE0000"/>
           <w:spacing w:val="11"/>
         </w:rPr>
         <w:t xml:space="preserve">}} </w:t>
       </w:r>
       <w:r>
-        <w:rPr>
-          <w:rFonts w:hint="default" w:asciiTheme="majorAscii" w:hAnsiTheme="majorAscii"/>
-        </w:rPr>
         <w:t>Reception</w:t>
       </w:r>
       <w:r>
         <w:rPr>
-          <w:rFonts w:hint="default" w:asciiTheme="majorAscii" w:hAnsiTheme="majorAscii"/>
           <w:spacing w:val="11"/>
         </w:rPr>
         <w:t xml:space="preserve"> </w:t>
       </w:r>
       <w:r>
-        <w:rPr>
-          <w:rFonts w:hint="default" w:asciiTheme="majorAscii" w:hAnsiTheme="majorAscii"/>
-        </w:rPr>
         <w:t xml:space="preserve">Desk </w:t>
       </w:r>
       <w:r>
         <w:rPr>
-          <w:rFonts w:hint="default" w:asciiTheme="majorAscii" w:hAnsiTheme="majorAscii"/>
           <w:spacing w:val="-3"/>
         </w:rPr>
         <w:t>(</w:t>
       </w:r>
       <w:r>
         <w:rPr>
-          <w:rFonts w:hint="default" w:asciiTheme="majorAscii" w:hAnsiTheme="majorAscii"/>
           <w:color w:val="EE0000"/>
           <w:spacing w:val="-3"/>
         </w:rPr>
@@ -1408,7 +1279,6 @@
       </w:r>
       <w:r>
         <w:rPr>
-          <w:rFonts w:hint="default" w:asciiTheme="majorAscii" w:hAnsiTheme="majorAscii"/>
           <w:color w:val="EE0000"/>
           <w:spacing w:val="-4"/>
         </w:rPr>
@@ -1416,7 +1286,6 @@
       </w:r>
       <w:r>
         <w:rPr>
-          <w:rFonts w:hint="default" w:asciiTheme="majorAscii" w:hAnsiTheme="majorAscii"/>
           <w:spacing w:val="-4"/>
         </w:rPr>
         <w:t>)</w:t>
@@ -1426,7 +1295,7 @@
       <w:pPr>
         <w:spacing w:line="274" w:lineRule="auto"/>
         <w:rPr>
-          <w:rFonts w:hint="default" w:asciiTheme="majorAscii" w:hAnsiTheme="majorAscii"/>
+          <w:rFonts w:ascii="Arial"/>
           <w:sz w:val="21"/>
         </w:rPr>
       </w:pPr>
@@ -1436,13 +1305,10 @@
         <w:pStyle w:val="5"/>
         <w:spacing w:before="64" w:line="181" w:lineRule="auto"/>
         <w:ind w:left="39"/>
-        <w:rPr>
-          <w:rFonts w:hint="default" w:asciiTheme="majorAscii" w:hAnsiTheme="majorAscii"/>
-        </w:rPr>
-      </w:pPr>
-      <w:r>
-        <w:rPr>
-          <w:rFonts w:hint="default" w:eastAsia="Arial" w:cs="Arial" w:asciiTheme="majorAscii" w:hAnsiTheme="majorAscii"/>
+      </w:pPr>
+      <w:r>
+        <w:rPr>
+          <w:rFonts w:ascii="Arial" w:hAnsi="Arial" w:eastAsia="Arial" w:cs="Arial"/>
           <w:b/>
           <w:bCs/>
         </w:rPr>
@@ -1450,7 +1316,7 @@
       </w:r>
       <w:r>
         <w:rPr>
-          <w:rFonts w:hint="default" w:eastAsia="Arial" w:cs="Arial" w:asciiTheme="majorAscii" w:hAnsiTheme="majorAscii"/>
+          <w:rFonts w:ascii="Arial" w:hAnsi="Arial" w:eastAsia="Arial" w:cs="Arial"/>
           <w:b/>
           <w:bCs/>
           <w:spacing w:val="6"/>
@@ -1459,7 +1325,7 @@
       </w:r>
       <w:r>
         <w:rPr>
-          <w:rFonts w:hint="default" w:eastAsia="Arial" w:cs="Arial" w:asciiTheme="majorAscii" w:hAnsiTheme="majorAscii"/>
+          <w:rFonts w:ascii="Arial" w:hAnsi="Arial" w:eastAsia="Arial" w:cs="Arial"/>
           <w:b/>
           <w:bCs/>
         </w:rPr>
@@ -1467,21 +1333,18 @@
       </w:r>
       <w:r>
         <w:rPr>
-          <w:rFonts w:hint="default" w:asciiTheme="majorAscii" w:hAnsiTheme="majorAscii"/>
           <w:spacing w:val="6"/>
         </w:rPr>
         <w:t>:</w:t>
       </w:r>
       <w:r>
         <w:rPr>
-          <w:rFonts w:hint="default" w:asciiTheme="majorAscii" w:hAnsiTheme="majorAscii"/>
           <w:spacing w:val="-11"/>
         </w:rPr>
         <w:t xml:space="preserve"> </w:t>
       </w:r>
       <w:r>
         <w:rPr>
-          <w:rFonts w:hint="default" w:asciiTheme="majorAscii" w:hAnsiTheme="majorAscii"/>
           <w:color w:val="EE0000"/>
           <w:spacing w:val="6"/>
         </w:rPr>
@@ -1489,14 +1352,12 @@
       </w:r>
       <w:r>
         <w:rPr>
-          <w:rFonts w:hint="default" w:asciiTheme="majorAscii" w:hAnsiTheme="majorAscii"/>
           <w:color w:val="EE0000"/>
         </w:rPr>
         <w:t>Claimant</w:t>
       </w:r>
       <w:r>
         <w:rPr>
-          <w:rFonts w:hint="default" w:asciiTheme="majorAscii" w:hAnsiTheme="majorAscii"/>
           <w:color w:val="EE0000"/>
           <w:spacing w:val="6"/>
         </w:rPr>
@@ -1504,14 +1365,12 @@
       </w:r>
       <w:r>
         <w:rPr>
-          <w:rFonts w:hint="default" w:asciiTheme="majorAscii" w:hAnsiTheme="majorAscii"/>
           <w:color w:val="EE0000"/>
         </w:rPr>
         <w:t>Address</w:t>
       </w:r>
       <w:r>
         <w:rPr>
-          <w:rFonts w:hint="default" w:asciiTheme="majorAscii" w:hAnsiTheme="majorAscii"/>
           <w:color w:val="EE0000"/>
           <w:spacing w:val="6"/>
         </w:rPr>
@@ -1523,13 +1382,10 @@
         <w:pStyle w:val="5"/>
         <w:spacing w:before="299" w:line="260" w:lineRule="auto"/>
         <w:ind w:left="46" w:right="1358"/>
-        <w:rPr>
-          <w:rFonts w:hint="default" w:asciiTheme="majorAscii" w:hAnsiTheme="majorAscii"/>
-        </w:rPr>
-      </w:pPr>
-      <w:r>
-        <w:rPr>
-          <w:rFonts w:hint="default" w:eastAsia="Arial" w:cs="Arial" w:asciiTheme="majorAscii" w:hAnsiTheme="majorAscii"/>
+      </w:pPr>
+      <w:r>
+        <w:rPr>
+          <w:rFonts w:ascii="Arial" w:hAnsi="Arial" w:eastAsia="Arial" w:cs="Arial"/>
           <w:b/>
           <w:bCs/>
           <w:spacing w:val="-2"/>
@@ -1538,7 +1394,7 @@
       </w:r>
       <w:r>
         <w:rPr>
-          <w:rFonts w:hint="default" w:eastAsia="Arial" w:cs="Arial" w:asciiTheme="majorAscii" w:hAnsiTheme="majorAscii"/>
+          <w:rFonts w:ascii="Arial" w:hAnsi="Arial" w:eastAsia="Arial" w:cs="Arial"/>
           <w:b/>
           <w:bCs/>
           <w:spacing w:val="-15"/>
@@ -1547,7 +1403,7 @@
       </w:r>
       <w:r>
         <w:rPr>
-          <w:rFonts w:hint="default" w:eastAsia="Arial" w:cs="Arial" w:asciiTheme="majorAscii" w:hAnsiTheme="majorAscii"/>
+          <w:rFonts w:ascii="Arial" w:hAnsi="Arial" w:eastAsia="Arial" w:cs="Arial"/>
           <w:b/>
           <w:bCs/>
           <w:spacing w:val="-2"/>
@@ -1556,7 +1412,7 @@
       </w:r>
       <w:r>
         <w:rPr>
-          <w:rFonts w:hint="default" w:eastAsia="Arial" w:cs="Arial" w:asciiTheme="majorAscii" w:hAnsiTheme="majorAscii"/>
+          <w:rFonts w:ascii="Arial" w:hAnsi="Arial" w:eastAsia="Arial" w:cs="Arial"/>
           <w:b/>
           <w:bCs/>
           <w:spacing w:val="-12"/>
@@ -1565,7 +1421,7 @@
       </w:r>
       <w:r>
         <w:rPr>
-          <w:rFonts w:hint="default" w:eastAsia="Arial" w:cs="Arial" w:asciiTheme="majorAscii" w:hAnsiTheme="majorAscii"/>
+          <w:rFonts w:ascii="Arial" w:hAnsi="Arial" w:eastAsia="Arial" w:cs="Arial"/>
           <w:b/>
           <w:bCs/>
           <w:spacing w:val="-2"/>
@@ -1574,7 +1430,7 @@
       </w:r>
       <w:r>
         <w:rPr>
-          <w:rFonts w:hint="default" w:eastAsia="Arial" w:cs="Arial" w:asciiTheme="majorAscii" w:hAnsiTheme="majorAscii"/>
+          <w:rFonts w:ascii="Arial" w:hAnsi="Arial" w:eastAsia="Arial" w:cs="Arial"/>
           <w:b/>
           <w:bCs/>
           <w:spacing w:val="-3"/>
@@ -1583,14 +1439,13 @@
       </w:r>
       <w:r>
         <w:rPr>
-          <w:rFonts w:hint="default" w:asciiTheme="majorAscii" w:hAnsiTheme="majorAscii"/>
           <w:spacing w:val="-3"/>
         </w:rPr>
         <w:t xml:space="preserve">: </w:t>
       </w:r>
       <w:r>
         <w:rPr>
-          <w:rFonts w:hint="default" w:eastAsia="Arial" w:cs="Arial" w:asciiTheme="majorAscii" w:hAnsiTheme="majorAscii"/>
+          <w:rFonts w:ascii="Arial" w:hAnsi="Arial" w:eastAsia="Arial" w:cs="Arial"/>
           <w:b/>
           <w:bCs/>
           <w:color w:val="EE0000"/>
@@ -1600,22 +1455,19 @@
       </w:r>
       <w:r>
         <w:rPr>
-          <w:rFonts w:hint="default" w:eastAsia="Arial" w:cs="Arial" w:asciiTheme="majorAscii" w:hAnsiTheme="majorAscii"/>
-          <w:b/>
-          <w:bCs/>
-          <w:color w:val="EE0000"/>
-        </w:rPr>
-        <w:t xml:space="preserve"> </w:t>
-      </w:r>
-      <w:r>
-        <w:rPr>
-          <w:rFonts w:hint="default" w:asciiTheme="majorAscii" w:hAnsiTheme="majorAscii"/>
-        </w:rPr>
+          <w:rFonts w:ascii="Arial" w:hAnsi="Arial" w:eastAsia="Arial" w:cs="Arial"/>
+          <w:b/>
+          <w:bCs/>
+          <w:color w:val="EE0000"/>
+        </w:rPr>
+        <w:t xml:space="preserve"> </w:t>
+      </w:r>
+      <w:r>
         <w:t xml:space="preserve">kilometres – </w:t>
       </w:r>
       <w:r>
         <w:rPr>
-          <w:rFonts w:hint="default" w:eastAsia="Arial" w:cs="Arial" w:asciiTheme="majorAscii" w:hAnsiTheme="majorAscii"/>
+          <w:rFonts w:ascii="Arial" w:hAnsi="Arial" w:eastAsia="Arial" w:cs="Arial"/>
           <w:b/>
           <w:bCs/>
           <w:color w:val="EE0000"/>
@@ -1624,7 +1476,7 @@
       </w:r>
       <w:r>
         <w:rPr>
-          <w:rFonts w:hint="default" w:eastAsia="Arial" w:cs="Arial" w:asciiTheme="majorAscii" w:hAnsiTheme="majorAscii"/>
+          <w:rFonts w:ascii="Arial" w:hAnsi="Arial" w:eastAsia="Arial" w:cs="Arial"/>
           <w:b/>
           <w:bCs/>
           <w:color w:val="EE0000"/>
@@ -1634,7 +1486,6 @@
       </w:r>
       <w:r>
         <w:rPr>
-          <w:rFonts w:hint="default" w:asciiTheme="majorAscii" w:hAnsiTheme="majorAscii"/>
           <w:spacing w:val="-1"/>
         </w:rPr>
         <w:t>Miles</w:t>
@@ -1644,7 +1495,7 @@
       <w:pPr>
         <w:spacing w:line="272" w:lineRule="auto"/>
         <w:rPr>
-          <w:rFonts w:hint="default" w:asciiTheme="majorAscii" w:hAnsiTheme="majorAscii"/>
+          <w:rFonts w:ascii="Arial"/>
           <w:sz w:val="21"/>
         </w:rPr>
       </w:pPr>
@@ -1654,13 +1505,10 @@
         <w:pStyle w:val="5"/>
         <w:spacing w:before="63" w:line="232" w:lineRule="auto"/>
         <w:ind w:left="45" w:right="706" w:hanging="17"/>
-        <w:rPr>
-          <w:rFonts w:hint="default" w:asciiTheme="majorAscii" w:hAnsiTheme="majorAscii"/>
-        </w:rPr>
-      </w:pPr>
-      <w:r>
-        <w:rPr>
-          <w:rFonts w:hint="default" w:eastAsia="Arial" w:cs="Arial" w:asciiTheme="majorAscii" w:hAnsiTheme="majorAscii"/>
+      </w:pPr>
+      <w:r>
+        <w:rPr>
+          <w:rFonts w:ascii="Arial" w:hAnsi="Arial" w:eastAsia="Arial" w:cs="Arial"/>
           <w:b/>
           <w:bCs/>
           <w:color w:val="EE0000"/>
@@ -1670,7 +1518,7 @@
       </w:r>
       <w:r>
         <w:rPr>
-          <w:rFonts w:hint="default" w:eastAsia="Arial" w:cs="Arial" w:asciiTheme="majorAscii" w:hAnsiTheme="majorAscii"/>
+          <w:rFonts w:ascii="Arial" w:hAnsi="Arial" w:eastAsia="Arial" w:cs="Arial"/>
           <w:b/>
           <w:bCs/>
           <w:spacing w:val="-6"/>
@@ -1679,7 +1527,7 @@
       </w:r>
       <w:r>
         <w:rPr>
-          <w:rFonts w:hint="default" w:eastAsia="Arial" w:cs="Arial" w:asciiTheme="majorAscii" w:hAnsiTheme="majorAscii"/>
+          <w:rFonts w:ascii="Arial" w:hAnsi="Arial" w:eastAsia="Arial" w:cs="Arial"/>
           <w:b/>
           <w:bCs/>
           <w:spacing w:val="-14"/>
@@ -1688,7 +1536,7 @@
       </w:r>
       <w:r>
         <w:rPr>
-          <w:rFonts w:hint="default" w:eastAsia="Arial" w:cs="Arial" w:asciiTheme="majorAscii" w:hAnsiTheme="majorAscii"/>
+          <w:rFonts w:ascii="Arial" w:hAnsi="Arial" w:eastAsia="Arial" w:cs="Arial"/>
           <w:b/>
           <w:bCs/>
           <w:color w:val="EE0000"/>
@@ -1698,7 +1546,7 @@
       </w:r>
       <w:r>
         <w:rPr>
-          <w:rFonts w:hint="default" w:eastAsia="Arial" w:cs="Arial" w:asciiTheme="majorAscii" w:hAnsiTheme="majorAscii"/>
+          <w:rFonts w:ascii="Arial" w:hAnsi="Arial" w:eastAsia="Arial" w:cs="Arial"/>
           <w:b/>
           <w:bCs/>
           <w:color w:val="EE0000"/>
@@ -1708,48 +1556,39 @@
       </w:r>
       <w:r>
         <w:rPr>
-          <w:rFonts w:hint="default" w:asciiTheme="majorAscii" w:hAnsiTheme="majorAscii"/>
           <w:spacing w:val="-7"/>
         </w:rPr>
         <w:t>:</w:t>
       </w:r>
       <w:r>
         <w:rPr>
-          <w:rFonts w:hint="default" w:asciiTheme="majorAscii" w:hAnsiTheme="majorAscii"/>
           <w:spacing w:val="13"/>
         </w:rPr>
         <w:t xml:space="preserve"> </w:t>
       </w:r>
       <w:r>
         <w:rPr>
-          <w:rFonts w:hint="default" w:asciiTheme="majorAscii" w:hAnsiTheme="majorAscii"/>
           <w:spacing w:val="-7"/>
         </w:rPr>
         <w:t>FA</w:t>
       </w:r>
       <w:r>
-        <w:rPr>
-          <w:rFonts w:hint="default" w:asciiTheme="majorAscii" w:hAnsiTheme="majorAscii"/>
-        </w:rPr>
-        <w:t xml:space="preserve"> </w:t>
-      </w:r>
-      <w:r>
-        <w:rPr>
-          <w:rFonts w:hint="default" w:asciiTheme="majorAscii" w:hAnsiTheme="majorAscii"/>
+        <w:t xml:space="preserve"> </w:t>
+      </w:r>
+      <w:r>
+        <w:rPr>
           <w:spacing w:val="11"/>
         </w:rPr>
         <w:t>prepared and submitted</w:t>
       </w:r>
       <w:r>
         <w:rPr>
-          <w:rFonts w:hint="default" w:asciiTheme="majorAscii" w:hAnsiTheme="majorAscii"/>
           <w:spacing w:val="-1"/>
         </w:rPr>
         <w:t xml:space="preserve"> </w:t>
       </w:r>
       <w:r>
         <w:rPr>
-          <w:rFonts w:hint="default" w:asciiTheme="majorAscii" w:hAnsiTheme="majorAscii"/>
           <w:spacing w:val="11"/>
         </w:rPr>
         <w:t>the report.</w:t>
@@ -1759,7 +1598,7 @@
       <w:pPr>
         <w:spacing w:line="269" w:lineRule="auto"/>
         <w:rPr>
-          <w:rFonts w:hint="default" w:asciiTheme="majorAscii" w:hAnsiTheme="majorAscii"/>
+          <w:rFonts w:ascii="Arial"/>
           <w:sz w:val="21"/>
         </w:rPr>
       </w:pPr>
@@ -1769,14 +1608,14 @@
         <w:spacing w:before="64" w:line="182" w:lineRule="auto"/>
         <w:ind w:left="30"/>
         <w:rPr>
-          <w:rFonts w:hint="default" w:eastAsia="Arial" w:cs="Arial" w:asciiTheme="majorAscii" w:hAnsiTheme="majorAscii"/>
+          <w:rFonts w:ascii="Arial" w:hAnsi="Arial" w:eastAsia="Arial" w:cs="Arial"/>
           <w:sz w:val="22"/>
           <w:szCs w:val="22"/>
         </w:rPr>
       </w:pPr>
       <w:r>
         <w:rPr>
-          <w:rFonts w:hint="default" w:eastAsia="Arial" w:cs="Arial" w:asciiTheme="majorAscii" w:hAnsiTheme="majorAscii"/>
+          <w:rFonts w:ascii="Arial" w:hAnsi="Arial" w:eastAsia="Arial" w:cs="Arial"/>
           <w:b/>
           <w:bCs/>
           <w:spacing w:val="-6"/>
@@ -1788,7 +1627,7 @@
       </w:r>
       <w:r>
         <w:rPr>
-          <w:rFonts w:hint="default" w:eastAsia="Arial" w:cs="Arial" w:asciiTheme="majorAscii" w:hAnsiTheme="majorAscii"/>
+          <w:rFonts w:ascii="Arial" w:hAnsi="Arial" w:eastAsia="Arial" w:cs="Arial"/>
           <w:b/>
           <w:bCs/>
           <w:spacing w:val="-14"/>
@@ -1800,7 +1639,7 @@
       </w:r>
       <w:r>
         <w:rPr>
-          <w:rFonts w:hint="default" w:eastAsia="Arial" w:cs="Arial" w:asciiTheme="majorAscii" w:hAnsiTheme="majorAscii"/>
+          <w:rFonts w:ascii="Arial" w:hAnsi="Arial" w:eastAsia="Arial" w:cs="Arial"/>
           <w:b/>
           <w:bCs/>
           <w:spacing w:val="-6"/>
@@ -1812,7 +1651,7 @@
       </w:r>
       <w:r>
         <w:rPr>
-          <w:rFonts w:hint="default" w:eastAsia="Arial" w:cs="Arial" w:asciiTheme="majorAscii" w:hAnsiTheme="majorAscii"/>
+          <w:rFonts w:ascii="Arial" w:hAnsi="Arial" w:eastAsia="Arial" w:cs="Arial"/>
           <w:b/>
           <w:bCs/>
           <w:spacing w:val="-14"/>
@@ -1824,7 +1663,7 @@
       </w:r>
       <w:r>
         <w:rPr>
-          <w:rFonts w:hint="default" w:eastAsia="Arial" w:cs="Arial" w:asciiTheme="majorAscii" w:hAnsiTheme="majorAscii"/>
+          <w:rFonts w:ascii="Arial" w:hAnsi="Arial" w:eastAsia="Arial" w:cs="Arial"/>
           <w:b/>
           <w:bCs/>
           <w:color w:val="EE0000"/>
@@ -1841,20 +1680,15 @@
         <w:pStyle w:val="5"/>
         <w:spacing w:before="85" w:line="182" w:lineRule="auto"/>
         <w:ind w:left="36"/>
-        <w:rPr>
-          <w:rFonts w:hint="default" w:asciiTheme="majorAscii" w:hAnsiTheme="majorAscii"/>
-        </w:rPr>
-      </w:pPr>
-      <w:r>
-        <w:rPr>
-          <w:rFonts w:hint="default" w:asciiTheme="majorAscii" w:hAnsiTheme="majorAscii"/>
+      </w:pPr>
+      <w:r>
+        <w:rPr>
           <w:spacing w:val="-1"/>
         </w:rPr>
         <w:t xml:space="preserve">Service: </w:t>
       </w:r>
       <w:r>
         <w:rPr>
-          <w:rFonts w:hint="default" w:asciiTheme="majorAscii" w:hAnsiTheme="majorAscii"/>
           <w:color w:val="EE0000"/>
           <w:spacing w:val="-1"/>
         </w:rPr>
@@ -1866,20 +1700,15 @@
         <w:pStyle w:val="5"/>
         <w:spacing w:before="26" w:line="276" w:lineRule="exact"/>
         <w:ind w:left="30"/>
-        <w:rPr>
-          <w:rFonts w:hint="default" w:asciiTheme="majorAscii" w:hAnsiTheme="majorAscii"/>
-        </w:rPr>
-      </w:pPr>
-      <w:r>
-        <w:rPr>
-          <w:rFonts w:hint="default" w:asciiTheme="majorAscii" w:hAnsiTheme="majorAscii"/>
+      </w:pPr>
+      <w:r>
+        <w:rPr>
           <w:position w:val="1"/>
         </w:rPr>
         <w:t>Travel</w:t>
       </w:r>
       <w:r>
         <w:rPr>
-          <w:rFonts w:hint="default" w:asciiTheme="majorAscii" w:hAnsiTheme="majorAscii"/>
           <w:spacing w:val="6"/>
           <w:position w:val="1"/>
         </w:rPr>
@@ -1891,14 +1720,14 @@
         <w:spacing w:before="275" w:line="260" w:lineRule="auto"/>
         <w:ind w:left="30"/>
         <w:rPr>
-          <w:rFonts w:hint="default" w:eastAsia="Arial" w:cs="Arial" w:asciiTheme="majorAscii" w:hAnsiTheme="majorAscii"/>
+          <w:rFonts w:ascii="Arial" w:hAnsi="Arial" w:eastAsia="Arial" w:cs="Arial"/>
           <w:sz w:val="22"/>
           <w:szCs w:val="22"/>
         </w:rPr>
       </w:pPr>
       <w:r>
         <w:rPr>
-          <w:rFonts w:hint="default" w:eastAsia="Arial" w:cs="Arial" w:asciiTheme="majorAscii" w:hAnsiTheme="majorAscii"/>
+          <w:rFonts w:ascii="Arial" w:hAnsi="Arial" w:eastAsia="Arial" w:cs="Arial"/>
           <w:b/>
           <w:bCs/>
           <w:spacing w:val="-6"/>
@@ -1914,21 +1743,15 @@
         <w:pStyle w:val="5"/>
         <w:spacing w:line="274" w:lineRule="exact"/>
         <w:ind w:left="29"/>
-        <w:rPr>
-          <w:rFonts w:hint="default" w:asciiTheme="majorAscii" w:hAnsiTheme="majorAscii"/>
-          <w:lang w:val="en-US"/>
-        </w:rPr>
-      </w:pPr>
-      <w:r>
-        <w:rPr>
-          <w:rFonts w:hint="default" w:asciiTheme="majorAscii" w:hAnsiTheme="majorAscii"/>
+      </w:pPr>
+      <w:r>
+        <w:rPr>
           <w:position w:val="3"/>
         </w:rPr>
         <w:t>Venue</w:t>
       </w:r>
       <w:r>
         <w:rPr>
-          <w:rFonts w:hint="default" w:asciiTheme="majorAscii" w:hAnsiTheme="majorAscii"/>
           <w:spacing w:val="10"/>
           <w:position w:val="3"/>
         </w:rPr>
@@ -1936,14 +1759,12 @@
       </w:r>
       <w:r>
         <w:rPr>
-          <w:rFonts w:hint="default" w:asciiTheme="majorAscii" w:hAnsiTheme="majorAscii"/>
           <w:position w:val="3"/>
         </w:rPr>
         <w:t>Receipt</w:t>
       </w:r>
       <w:r>
         <w:rPr>
-          <w:rFonts w:hint="default" w:asciiTheme="majorAscii" w:hAnsiTheme="majorAscii"/>
           <w:spacing w:val="10"/>
           <w:position w:val="3"/>
         </w:rPr>
@@ -1951,14 +1772,12 @@
       </w:r>
       <w:r>
         <w:rPr>
-          <w:rFonts w:hint="default" w:asciiTheme="majorAscii" w:hAnsiTheme="majorAscii"/>
           <w:position w:val="3"/>
         </w:rPr>
         <w:t xml:space="preserve"> </w:t>
       </w:r>
       <w:r>
         <w:rPr>
-          <w:rFonts w:hint="default" w:asciiTheme="majorAscii" w:hAnsiTheme="majorAscii"/>
           <w:color w:val="EE0000"/>
           <w:spacing w:val="10"/>
           <w:position w:val="3"/>
@@ -1967,7 +1786,6 @@
       </w:r>
       <w:r>
         <w:rPr>
-          <w:rFonts w:hint="default" w:asciiTheme="majorAscii" w:hAnsiTheme="majorAscii"/>
           <w:color w:val="EE0000"/>
           <w:position w:val="3"/>
         </w:rPr>
@@ -1975,7 +1793,6 @@
       </w:r>
       <w:r>
         <w:rPr>
-          <w:rFonts w:hint="default" w:asciiTheme="majorAscii" w:hAnsiTheme="majorAscii"/>
           <w:color w:val="EE0000"/>
           <w:spacing w:val="10"/>
           <w:position w:val="3"/>
@@ -1984,7 +1801,6 @@
       </w:r>
       <w:r>
         <w:rPr>
-          <w:rFonts w:hint="default" w:asciiTheme="majorAscii" w:hAnsiTheme="majorAscii"/>
           <w:color w:val="EE0000"/>
           <w:position w:val="3"/>
         </w:rPr>
@@ -1992,7 +1808,6 @@
       </w:r>
       <w:r>
         <w:rPr>
-          <w:rFonts w:hint="default" w:asciiTheme="majorAscii" w:hAnsiTheme="majorAscii"/>
           <w:color w:val="EE0000"/>
           <w:spacing w:val="10"/>
           <w:position w:val="3"/>
@@ -2001,7 +1816,6 @@
       </w:r>
       <w:r>
         <w:rPr>
-          <w:rFonts w:hint="default" w:asciiTheme="majorAscii" w:hAnsiTheme="majorAscii"/>
           <w:color w:val="EE0000"/>
           <w:position w:val="3"/>
         </w:rPr>
@@ -2009,7 +1823,6 @@
       </w:r>
       <w:r>
         <w:rPr>
-          <w:rFonts w:hint="default" w:asciiTheme="majorAscii" w:hAnsiTheme="majorAscii"/>
           <w:color w:val="EE0000"/>
           <w:spacing w:val="10"/>
           <w:position w:val="3"/>
@@ -2018,7 +1831,6 @@
       </w:r>
       <w:r>
         <w:rPr>
-          <w:rFonts w:hint="default" w:asciiTheme="majorAscii" w:hAnsiTheme="majorAscii"/>
           <w:color w:val="EE0000"/>
           <w:position w:val="3"/>
         </w:rPr>
@@ -2026,7 +1838,6 @@
       </w:r>
       <w:r>
         <w:rPr>
-          <w:rFonts w:hint="default" w:asciiTheme="majorAscii" w:hAnsiTheme="majorAscii"/>
           <w:color w:val="EE0000"/>
           <w:spacing w:val="10"/>
           <w:position w:val="3"/>
@@ -2035,7 +1846,6 @@
       </w:r>
       <w:r>
         <w:rPr>
-          <w:rFonts w:hint="default" w:asciiTheme="majorAscii" w:hAnsiTheme="majorAscii"/>
           <w:spacing w:val="10"/>
           <w:position w:val="3"/>
         </w:rPr>
@@ -2043,147 +1853,9 @@
       </w:r>
       <w:r>
         <w:rPr>
-          <w:rFonts w:hint="default" w:asciiTheme="majorAscii" w:hAnsiTheme="majorAscii"/>
           <w:position w:val="3"/>
         </w:rPr>
         <w:t>USD</w:t>
-      </w:r>
-      <w:r>
-        <w:rPr>
-          <w:rFonts w:hint="default" w:asciiTheme="majorAscii" w:hAnsiTheme="majorAscii"/>
-          <w:position w:val="3"/>
-        </w:rPr>
-        <w:br w:type="textWrapping"/>
-      </w:r>
-      <w:r>
-        <w:rPr>
-          <w:rFonts w:hint="default" w:asciiTheme="majorAscii" w:hAnsiTheme="majorAscii"/>
-          <w:position w:val="3"/>
-        </w:rPr>
-        <w:br w:type="textWrapping"/>
-      </w:r>
-      <w:r>
-        <w:rPr>
-          <w:rFonts w:hint="default" w:asciiTheme="majorAscii" w:hAnsiTheme="majorAscii"/>
-          <w:position w:val="3"/>
-        </w:rPr>
-        <w:br w:type="textWrapping"/>
-      </w:r>
-      <w:r>
-        <w:rPr>
-          <w:rFonts w:hint="default" w:asciiTheme="majorAscii" w:hAnsiTheme="majorAscii"/>
-          <w:position w:val="3"/>
-        </w:rPr>
-        <w:br w:type="textWrapping"/>
-      </w:r>
-      <w:r>
-        <w:rPr>
-          <w:rFonts w:hint="default" w:asciiTheme="majorAscii" w:hAnsiTheme="majorAscii"/>
-          <w:position w:val="3"/>
-        </w:rPr>
-        <w:br w:type="textWrapping"/>
-      </w:r>
-      <w:r>
-        <w:rPr>
-          <w:rFonts w:hint="default" w:asciiTheme="majorAscii" w:hAnsiTheme="majorAscii"/>
-          <w:position w:val="3"/>
-        </w:rPr>
-        <w:br w:type="textWrapping"/>
-      </w:r>
-      <w:r>
-        <w:rPr>
-          <w:rFonts w:hint="default" w:asciiTheme="majorAscii" w:hAnsiTheme="majorAscii"/>
-          <w:position w:val="3"/>
-        </w:rPr>
-        <w:br w:type="textWrapping"/>
-      </w:r>
-      <w:r>
-        <w:rPr>
-          <w:rFonts w:hint="default" w:asciiTheme="majorAscii" w:hAnsiTheme="majorAscii"/>
-          <w:position w:val="3"/>
-        </w:rPr>
-        <w:br w:type="textWrapping"/>
-      </w:r>
-      <w:r>
-        <w:rPr>
-          <w:rFonts w:hint="default" w:asciiTheme="majorAscii" w:hAnsiTheme="majorAscii"/>
-          <w:position w:val="3"/>
-        </w:rPr>
-        <w:br w:type="textWrapping"/>
-      </w:r>
-      <w:r>
-        <w:rPr>
-          <w:rFonts w:hint="default" w:asciiTheme="majorAscii" w:hAnsiTheme="majorAscii"/>
-          <w:position w:val="3"/>
-        </w:rPr>
-        <w:br w:type="textWrapping"/>
-      </w:r>
-      <w:r>
-        <w:rPr>
-          <w:rFonts w:hint="default" w:asciiTheme="majorAscii" w:hAnsiTheme="majorAscii"/>
-          <w:position w:val="3"/>
-        </w:rPr>
-        <w:br w:type="textWrapping"/>
-      </w:r>
-      <w:r>
-        <w:rPr>
-          <w:rFonts w:hint="default" w:asciiTheme="majorAscii" w:hAnsiTheme="majorAscii"/>
-          <w:position w:val="3"/>
-        </w:rPr>
-        <w:br w:type="textWrapping"/>
-      </w:r>
-      <w:r>
-        <w:rPr>
-          <w:rFonts w:hint="default" w:asciiTheme="majorAscii" w:hAnsiTheme="majorAscii"/>
-          <w:position w:val="3"/>
-        </w:rPr>
-        <w:br w:type="textWrapping"/>
-      </w:r>
-      <w:r>
-        <w:rPr>
-          <w:rFonts w:hint="default" w:asciiTheme="majorAscii" w:hAnsiTheme="majorAscii"/>
-          <w:position w:val="3"/>
-        </w:rPr>
-        <w:br w:type="textWrapping"/>
-      </w:r>
-      <w:r>
-        <w:rPr>
-          <w:rFonts w:hint="default" w:asciiTheme="majorAscii" w:hAnsiTheme="majorAscii"/>
-          <w:position w:val="3"/>
-        </w:rPr>
-        <w:br w:type="textWrapping"/>
-      </w:r>
-      <w:r>
-        <w:rPr>
-          <w:rFonts w:hint="default" w:asciiTheme="majorAscii" w:hAnsiTheme="majorAscii"/>
-          <w:position w:val="3"/>
-        </w:rPr>
-        <w:br w:type="textWrapping"/>
-      </w:r>
-      <w:r>
-        <w:rPr>
-          <w:rFonts w:hint="default" w:asciiTheme="majorAscii" w:hAnsiTheme="majorAscii"/>
-          <w:position w:val="3"/>
-        </w:rPr>
-        <w:br w:type="textWrapping"/>
-      </w:r>
-      <w:r>
-        <w:rPr>
-          <w:rFonts w:hint="default" w:asciiTheme="majorAscii" w:hAnsiTheme="majorAscii"/>
-          <w:position w:val="3"/>
-          <w:lang w:val="en-US"/>
-        </w:rPr>
-        <w:t>{{%</w:t>
-      </w:r>
-      <w:bookmarkStart w:id="0" w:name="_GoBack"/>
-      <w:bookmarkEnd w:id="0"/>
-      <w:r>
-        <w:rPr>
-          <w:rFonts w:hint="default" w:asciiTheme="majorAscii" w:hAnsiTheme="majorAscii"/>
-          <w:position w:val="3"/>
-          <w:lang w:val="en-US"/>
-        </w:rPr>
-        <w:t>logo}}</w:t>
       </w:r>
     </w:p>
     <w:sectPr>
@@ -2374,7 +2046,7 @@
     <w:lsdException w:unhideWhenUsed="0" w:uiPriority="0" w:semiHidden="0" w:name="HTML Sample"/>
     <w:lsdException w:unhideWhenUsed="0" w:uiPriority="0" w:semiHidden="0" w:name="HTML Typewriter"/>
     <w:lsdException w:unhideWhenUsed="0" w:uiPriority="0" w:semiHidden="0" w:name="HTML Variable"/>
-    <w:lsdException w:qFormat="1" w:unhideWhenUsed="0" w:uiPriority="0" w:name="Normal Table"/>
+    <w:lsdException w:unhideWhenUsed="0" w:uiPriority="0" w:name="Normal Table"/>
     <w:lsdException w:unhideWhenUsed="0" w:uiPriority="0" w:semiHidden="0" w:name="annotation subject"/>
     <w:lsdException w:unhideWhenUsed="0" w:uiPriority="0" w:semiHidden="0" w:name="Table Simple 1"/>
     <w:lsdException w:unhideWhenUsed="0" w:uiPriority="0" w:semiHidden="0" w:name="Table Simple 2"/>
@@ -2572,7 +2244,6 @@
   <w:style w:type="table" w:default="1" w:styleId="4">
     <w:name w:val="Normal Table"/>
     <w:semiHidden/>
-    <w:qFormat/>
     <w:uiPriority w:val="0"/>
     <w:tblPr>
       <w:tblCellMar>

</xml_diff>